<commit_message>
Revised analysis and design model.
Revised analysis and design model to fit with the current development
</commit_message>
<xml_diff>
--- a/Phase 3/[Team 2] Design model_ver1.1.docx
+++ b/Phase 3/[Team 2] Design model_ver1.1.docx
@@ -1,6 +1,6 @@
 
 <file path=word/document.xml><?xml version="1.0" encoding="utf-8"?>
-<w:document xmlns:wpc="http://schemas.microsoft.com/office/word/2010/wordprocessingCanvas" xmlns:mo="http://schemas.microsoft.com/office/mac/office/2008/main" xmlns:mc="http://schemas.openxmlformats.org/markup-compatibility/2006" xmlns:mv="urn:schemas-microsoft-com:mac:vml" xmlns:o="urn:schemas-microsoft-com:office:office" xmlns:r="http://schemas.openxmlformats.org/officeDocument/2006/relationships" xmlns:m="http://schemas.openxmlformats.org/officeDocument/2006/math" xmlns:v="urn:schemas-microsoft-com:vml" xmlns:wp14="http://schemas.microsoft.com/office/word/2010/wordprocessingDrawing" xmlns:wp="http://schemas.openxmlformats.org/drawingml/2006/wordprocessingDrawing" xmlns:w10="urn:schemas-microsoft-com:office:word" xmlns:w="http://schemas.openxmlformats.org/wordprocessingml/2006/main" xmlns:w14="http://schemas.microsoft.com/office/word/2010/wordml" xmlns:w15="http://schemas.microsoft.com/office/word/2012/wordml" xmlns:wpg="http://schemas.microsoft.com/office/word/2010/wordprocessingGroup" xmlns:wpi="http://schemas.microsoft.com/office/word/2010/wordprocessingInk" xmlns:wne="http://schemas.microsoft.com/office/word/2006/wordml" xmlns:wps="http://schemas.microsoft.com/office/word/2010/wordprocessingShape" mc:Ignorable="w14 w15 wp14">
+<w:document xmlns:wpc="http://schemas.microsoft.com/office/word/2010/wordprocessingCanvas" xmlns:mc="http://schemas.openxmlformats.org/markup-compatibility/2006" xmlns:o="urn:schemas-microsoft-com:office:office" xmlns:r="http://schemas.openxmlformats.org/officeDocument/2006/relationships" xmlns:m="http://schemas.openxmlformats.org/officeDocument/2006/math" xmlns:v="urn:schemas-microsoft-com:vml" xmlns:wp14="http://schemas.microsoft.com/office/word/2010/wordprocessingDrawing" xmlns:wp="http://schemas.openxmlformats.org/drawingml/2006/wordprocessingDrawing" xmlns:w10="urn:schemas-microsoft-com:office:word" xmlns:w="http://schemas.openxmlformats.org/wordprocessingml/2006/main" xmlns:w14="http://schemas.microsoft.com/office/word/2010/wordml" xmlns:w15="http://schemas.microsoft.com/office/word/2012/wordml" xmlns:wpg="http://schemas.microsoft.com/office/word/2010/wordprocessingGroup" xmlns:wpi="http://schemas.microsoft.com/office/word/2010/wordprocessingInk" xmlns:wne="http://schemas.microsoft.com/office/word/2006/wordml" xmlns:wps="http://schemas.microsoft.com/office/word/2010/wordprocessingShape" mc:Ignorable="w14 w15 wp14">
   <w:body>
     <w:sdt>
       <w:sdtPr>
@@ -38,7 +38,6 @@
             <w:rPr>
               <w:rFonts w:ascii="Arial" w:hAnsi="Arial" w:cs="Arial"/>
               <w:noProof/>
-              <w:lang w:eastAsia="en-US"/>
             </w:rPr>
             <mc:AlternateContent>
               <mc:Choice Requires="wps">
@@ -120,7 +119,7 @@
                                   <w:tag w:val=""/>
                                   <w:id w:val="400952559"/>
                                   <w:dataBinding w:prefixMappings="xmlns:ns0='http://schemas.microsoft.com/office/2006/coverPageProps' " w:xpath="/ns0:CoverPageProperties[1]/ns0:PublishDate[1]" w:storeItemID="{55AF091B-3C7A-41E3-B477-F2FDAA23CFDA}"/>
-                                  <w:date w:fullDate="2015-05-06T00:00:00Z">
+                                  <w:date w:fullDate="2015-05-21T00:00:00Z">
                                     <w:dateFormat w:val="yyyy MMMM d"/>
                                     <w:lid w:val="ko-KR"/>
                                     <w:storeMappedDataAs w:val="dateTime"/>
@@ -148,7 +147,7 @@
                                         <w:sz w:val="40"/>
                                         <w:szCs w:val="40"/>
                                       </w:rPr>
-                                      <w:t>2015 May 6</w:t>
+                                      <w:t>2015 May 21</w:t>
                                     </w:r>
                                   </w:p>
                                 </w:sdtContent>
@@ -175,11 +174,11 @@
               </mc:Choice>
               <mc:Fallback>
                 <w:pict>
-                  <v:shapetype w14:anchorId="21B4F209" id="_x0000_t202" coordsize="21600,21600" o:spt="202" path="m0,0l0,21600,21600,21600,21600,0xe">
+                  <v:shapetype w14:anchorId="21B4F209" id="_x0000_t202" coordsize="21600,21600" o:spt="202" path="m,l,21600r21600,l21600,xe">
                     <v:stroke joinstyle="miter"/>
                     <v:path gradientshapeok="t" o:connecttype="rect"/>
                   </v:shapetype>
-                  <v:shape id="_xd14d__xc2a4__xd2b8__x0020__xc0c1__xc790__x0020_111" o:spid="_x0000_s1026" type="#_x0000_t202" style="position:absolute;left:0;text-align:left;margin-left:0;margin-top:0;width:436.95pt;height:35.1pt;z-index:251662336;visibility:visible;mso-wrap-style:square;mso-width-percent:734;mso-height-percent:363;mso-left-percent:150;mso-top-percent:91;mso-wrap-distance-left:9pt;mso-wrap-distance-top:0;mso-wrap-distance-right:9pt;mso-wrap-distance-bottom:0;mso-position-horizontal-relative:page;mso-position-vertical-relative:page;mso-width-percent:734;mso-height-percent:363;mso-left-percent:150;mso-top-percent:91;mso-width-relative:page;mso-height-relative:page;v-text-anchor:bottom" o:gfxdata="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" filled="f" stroked="f" strokeweight=".5pt">
+                  <v:shape id="텍스트 상자 111" o:spid="_x0000_s1026" type="#_x0000_t202" style="position:absolute;left:0;text-align:left;margin-left:0;margin-top:0;width:436.95pt;height:35.1pt;z-index:251662336;visibility:visible;mso-wrap-style:square;mso-width-percent:734;mso-height-percent:363;mso-left-percent:150;mso-top-percent:91;mso-wrap-distance-left:9pt;mso-wrap-distance-top:0;mso-wrap-distance-right:9pt;mso-wrap-distance-bottom:0;mso-position-horizontal-relative:page;mso-position-vertical-relative:page;mso-width-percent:734;mso-height-percent:363;mso-left-percent:150;mso-top-percent:91;mso-width-relative:page;mso-height-relative:page;v-text-anchor:bottom" o:gfxdata="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" filled="f" stroked="f" strokeweight=".5pt">
                     <v:textbox style="mso-fit-shape-to-text:t" inset="0,0,0,0">
                       <w:txbxContent>
                         <w:sdt>
@@ -194,7 +193,7 @@
                             <w:tag w:val=""/>
                             <w:id w:val="400952559"/>
                             <w:dataBinding w:prefixMappings="xmlns:ns0='http://schemas.microsoft.com/office/2006/coverPageProps' " w:xpath="/ns0:CoverPageProperties[1]/ns0:PublishDate[1]" w:storeItemID="{55AF091B-3C7A-41E3-B477-F2FDAA23CFDA}"/>
-                            <w:date w:fullDate="2015-05-06T00:00:00Z">
+                            <w:date w:fullDate="2015-05-21T00:00:00Z">
                               <w:dateFormat w:val="yyyy MMMM d"/>
                               <w:lid w:val="ko-KR"/>
                               <w:storeMappedDataAs w:val="dateTime"/>
@@ -222,7 +221,7 @@
                                   <w:sz w:val="40"/>
                                   <w:szCs w:val="40"/>
                                 </w:rPr>
-                                <w:t>2015 May 6</w:t>
+                                <w:t>2015 May 21</w:t>
                               </w:r>
                             </w:p>
                           </w:sdtContent>
@@ -239,7 +238,6 @@
             <w:rPr>
               <w:rFonts w:ascii="Arial" w:hAnsi="Arial" w:cs="Arial"/>
               <w:noProof/>
-              <w:lang w:eastAsia="en-US"/>
             </w:rPr>
             <mc:AlternateContent>
               <mc:Choice Requires="wps">
@@ -463,7 +461,7 @@
                   </wp:anchor>
                 </w:drawing>
               </mc:Choice>
-              <mc:Fallback>
+              <mc:Fallback xmlns:mv="urn:schemas-microsoft-com:mac:vml" xmlns:mo="http://schemas.microsoft.com/office/mac/office/2008/main">
                 <w:pict>
                   <v:shape id="텍스트 상자 112" o:spid="_x0000_s1027" type="#_x0000_t202" style="position:absolute;left:0;text-align:left;margin-left:0;margin-top:0;width:453pt;height:51.4pt;z-index:251661312;visibility:visible;mso-wrap-style:square;mso-width-percent:734;mso-height-percent:80;mso-left-percent:150;mso-top-percent:837;mso-wrap-distance-left:9pt;mso-wrap-distance-top:0;mso-wrap-distance-right:9pt;mso-wrap-distance-bottom:0;mso-position-horizontal-relative:page;mso-position-vertical-relative:page;mso-width-percent:734;mso-height-percent:80;mso-left-percent:150;mso-top-percent:837;mso-width-relative:page;mso-height-relative:page;v-text-anchor:bottom" o:gfxdata="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" filled="f" stroked="f" strokeweight=".5pt">
                     <v:textbox inset="0,0,0,0">
@@ -611,7 +609,6 @@
             <w:rPr>
               <w:rFonts w:ascii="Arial" w:hAnsi="Arial" w:cs="Arial"/>
               <w:noProof/>
-              <w:lang w:eastAsia="en-US"/>
             </w:rPr>
             <mc:AlternateContent>
               <mc:Choice Requires="wps">
@@ -790,7 +787,7 @@
                   </wp:anchor>
                 </w:drawing>
               </mc:Choice>
-              <mc:Fallback>
+              <mc:Fallback xmlns:mv="urn:schemas-microsoft-com:mac:vml" xmlns:mo="http://schemas.microsoft.com/office/mac/office/2008/main">
                 <w:pict>
                   <v:shape id="텍스트 상자 113" o:spid="_x0000_s1028" type="#_x0000_t202" style="position:absolute;left:0;text-align:left;margin-left:0;margin-top:0;width:453pt;height:41.4pt;z-index:251660288;visibility:visible;mso-wrap-style:square;mso-width-percent:734;mso-height-percent:363;mso-left-percent:150;mso-top-percent:455;mso-wrap-distance-left:9pt;mso-wrap-distance-top:0;mso-wrap-distance-right:9pt;mso-wrap-distance-bottom:0;mso-position-horizontal-relative:page;mso-position-vertical-relative:page;mso-width-percent:734;mso-height-percent:363;mso-left-percent:150;mso-top-percent:455;mso-width-relative:page;mso-height-relative:page;v-text-anchor:bottom" o:gfxdata="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" filled="f" stroked="f" strokeweight=".5pt">
                     <v:textbox inset="0,0,0,0">
@@ -883,7 +880,6 @@
             <w:rPr>
               <w:rFonts w:ascii="Arial" w:hAnsi="Arial" w:cs="Arial"/>
               <w:noProof/>
-              <w:lang w:eastAsia="en-US"/>
             </w:rPr>
             <mc:AlternateContent>
               <mc:Choice Requires="wpg">
@@ -1018,7 +1014,7 @@
                   </wp:anchor>
                 </w:drawing>
               </mc:Choice>
-              <mc:Fallback>
+              <mc:Fallback xmlns:mv="urn:schemas-microsoft-com:mac:vml" xmlns:mo="http://schemas.microsoft.com/office/mac/office/2008/main">
                 <w:pict>
                   <v:group w14:anchorId="3F1B962B" id="그룹 114" o:spid="_x0000_s1026" style="position:absolute;left:0;text-align:left;margin-left:0;margin-top:0;width:18pt;height:10in;z-index:251659264;mso-width-percent:29;mso-height-percent:909;mso-left-percent:45;mso-position-horizontal-relative:page;mso-position-vertical:center;mso-position-vertical-relative:page;mso-width-percent:29;mso-height-percent:909;mso-left-percent:45" coordsize="2286,91440" o:gfxdata="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">
                     <v:rect id="사각형 115" o:spid="_x0000_s1027" style="position:absolute;width:2286;height:87820;visibility:visible;mso-wrap-style:square;v-text-anchor:middle" o:gfxdata="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" fillcolor="#ed7d31 [3205]" stroked="f" strokeweight="1pt"/>
@@ -1110,7 +1106,7 @@
             </w:rPr>
             <w:fldChar w:fldCharType="separate"/>
           </w:r>
-          <w:hyperlink w:anchor="_Toc420087269" w:history="1">
+          <w:hyperlink w:anchor="_Toc421305091" w:history="1">
             <w:r>
               <w:rPr>
                 <w:rStyle w:val="Hyperlink"/>
@@ -1154,7 +1150,7 @@
                 <w:noProof/>
                 <w:webHidden/>
               </w:rPr>
-              <w:instrText xml:space="preserve"> PAGEREF _Toc420087269 \h </w:instrText>
+              <w:instrText xml:space="preserve"> PAGEREF _Toc421305091 \h </w:instrText>
             </w:r>
             <w:r>
               <w:rPr>
@@ -1174,7 +1170,7 @@
                 <w:noProof/>
                 <w:webHidden/>
               </w:rPr>
-              <w:t>4</w:t>
+              <w:t>3</w:t>
             </w:r>
             <w:r>
               <w:rPr>
@@ -1199,7 +1195,7 @@
               <w:sz w:val="22"/>
             </w:rPr>
           </w:pPr>
-          <w:hyperlink w:anchor="_Toc420087270" w:history="1">
+          <w:hyperlink w:anchor="_Toc421305092" w:history="1">
             <w:r>
               <w:rPr>
                 <w:rStyle w:val="Hyperlink"/>
@@ -1241,7 +1237,7 @@
                 <w:noProof/>
                 <w:webHidden/>
               </w:rPr>
-              <w:instrText xml:space="preserve"> PAGEREF _Toc420087270 \h </w:instrText>
+              <w:instrText xml:space="preserve"> PAGEREF _Toc421305092 \h </w:instrText>
             </w:r>
             <w:r>
               <w:rPr>
@@ -1261,7 +1257,7 @@
                 <w:noProof/>
                 <w:webHidden/>
               </w:rPr>
-              <w:t>4</w:t>
+              <w:t>3</w:t>
             </w:r>
             <w:r>
               <w:rPr>
@@ -1286,7 +1282,7 @@
               <w:sz w:val="22"/>
             </w:rPr>
           </w:pPr>
-          <w:hyperlink w:anchor="_Toc420087271" w:history="1">
+          <w:hyperlink w:anchor="_Toc421305093" w:history="1">
             <w:r>
               <w:rPr>
                 <w:rStyle w:val="Hyperlink"/>
@@ -1328,7 +1324,7 @@
                 <w:noProof/>
                 <w:webHidden/>
               </w:rPr>
-              <w:instrText xml:space="preserve"> PAGEREF _Toc420087271 \h </w:instrText>
+              <w:instrText xml:space="preserve"> PAGEREF _Toc421305093 \h </w:instrText>
             </w:r>
             <w:r>
               <w:rPr>
@@ -1348,7 +1344,7 @@
                 <w:noProof/>
                 <w:webHidden/>
               </w:rPr>
-              <w:t>4</w:t>
+              <w:t>3</w:t>
             </w:r>
             <w:r>
               <w:rPr>
@@ -1373,7 +1369,7 @@
               <w:sz w:val="22"/>
             </w:rPr>
           </w:pPr>
-          <w:hyperlink w:anchor="_Toc420087272" w:history="1">
+          <w:hyperlink w:anchor="_Toc421305094" w:history="1">
             <w:r>
               <w:rPr>
                 <w:rStyle w:val="Hyperlink"/>
@@ -1415,7 +1411,7 @@
                 <w:noProof/>
                 <w:webHidden/>
               </w:rPr>
-              <w:instrText xml:space="preserve"> PAGEREF _Toc420087272 \h </w:instrText>
+              <w:instrText xml:space="preserve"> PAGEREF _Toc421305094 \h </w:instrText>
             </w:r>
             <w:r>
               <w:rPr>
@@ -1435,7 +1431,7 @@
                 <w:noProof/>
                 <w:webHidden/>
               </w:rPr>
-              <w:t>4</w:t>
+              <w:t>3</w:t>
             </w:r>
             <w:r>
               <w:rPr>
@@ -1459,7 +1455,7 @@
               <w:sz w:val="22"/>
             </w:rPr>
           </w:pPr>
-          <w:hyperlink w:anchor="_Toc420087273" w:history="1">
+          <w:hyperlink w:anchor="_Toc421305095" w:history="1">
             <w:r>
               <w:rPr>
                 <w:rStyle w:val="Hyperlink"/>
@@ -1503,7 +1499,7 @@
                 <w:noProof/>
                 <w:webHidden/>
               </w:rPr>
-              <w:instrText xml:space="preserve"> PAGEREF _Toc420087273 \h </w:instrText>
+              <w:instrText xml:space="preserve"> PAGEREF _Toc421305095 \h </w:instrText>
             </w:r>
             <w:r>
               <w:rPr>
@@ -1523,7 +1519,7 @@
                 <w:noProof/>
                 <w:webHidden/>
               </w:rPr>
-              <w:t>5</w:t>
+              <w:t>4</w:t>
             </w:r>
             <w:r>
               <w:rPr>
@@ -1548,7 +1544,7 @@
               <w:sz w:val="22"/>
             </w:rPr>
           </w:pPr>
-          <w:hyperlink w:anchor="_Toc420087274" w:history="1">
+          <w:hyperlink w:anchor="_Toc421305096" w:history="1">
             <w:r>
               <w:rPr>
                 <w:rStyle w:val="Hyperlink"/>
@@ -1592,7 +1588,7 @@
                 <w:noProof/>
                 <w:webHidden/>
               </w:rPr>
-              <w:instrText xml:space="preserve"> PAGEREF _Toc420087274 \h </w:instrText>
+              <w:instrText xml:space="preserve"> PAGEREF _Toc421305096 \h </w:instrText>
             </w:r>
             <w:r>
               <w:rPr>
@@ -1612,7 +1608,7 @@
                 <w:noProof/>
                 <w:webHidden/>
               </w:rPr>
-              <w:t>5</w:t>
+              <w:t>4</w:t>
             </w:r>
             <w:r>
               <w:rPr>
@@ -1636,7 +1632,7 @@
               <w:sz w:val="22"/>
             </w:rPr>
           </w:pPr>
-          <w:hyperlink w:anchor="_Toc420087275" w:history="1">
+          <w:hyperlink w:anchor="_Toc421305097" w:history="1">
             <w:r>
               <w:rPr>
                 <w:rStyle w:val="Hyperlink"/>
@@ -1663,7 +1659,7 @@
                 <w:noProof/>
                 <w:webHidden/>
               </w:rPr>
-              <w:instrText xml:space="preserve"> PAGEREF _Toc420087275 \h </w:instrText>
+              <w:instrText xml:space="preserve"> PAGEREF _Toc421305097 \h </w:instrText>
             </w:r>
             <w:r>
               <w:rPr>
@@ -1683,7 +1679,7 @@
                 <w:noProof/>
                 <w:webHidden/>
               </w:rPr>
-              <w:t>5</w:t>
+              <w:t>4</w:t>
             </w:r>
             <w:r>
               <w:rPr>
@@ -1708,21 +1704,13 @@
               <w:sz w:val="22"/>
             </w:rPr>
           </w:pPr>
-          <w:hyperlink w:anchor="_Toc420087276" w:history="1">
+          <w:hyperlink w:anchor="_Toc421305098" w:history="1">
             <w:r>
               <w:rPr>
                 <w:rStyle w:val="Hyperlink"/>
                 <w:noProof/>
               </w:rPr>
-              <w:t>2.1.2.</w:t>
-            </w:r>
-            <w:r>
-              <w:rPr>
-                <w:noProof/>
-                <w:kern w:val="0"/>
-                <w:sz w:val="22"/>
-              </w:rPr>
-              <w:t xml:space="preserve"> </w:t>
+              <w:t xml:space="preserve">2.1.2. </w:t>
             </w:r>
             <w:r>
               <w:rPr>
@@ -1750,7 +1738,7 @@
                 <w:noProof/>
                 <w:webHidden/>
               </w:rPr>
-              <w:instrText xml:space="preserve"> PAGEREF _Toc420087276 \h </w:instrText>
+              <w:instrText xml:space="preserve"> PAGEREF _Toc421305098 \h </w:instrText>
             </w:r>
             <w:r>
               <w:rPr>
@@ -1770,7 +1758,7 @@
                 <w:noProof/>
                 <w:webHidden/>
               </w:rPr>
-              <w:t>6</w:t>
+              <w:t>5</w:t>
             </w:r>
             <w:r>
               <w:rPr>
@@ -1794,7 +1782,7 @@
               <w:sz w:val="22"/>
             </w:rPr>
           </w:pPr>
-          <w:hyperlink w:anchor="_Toc420087277" w:history="1">
+          <w:hyperlink w:anchor="_Toc421305099" w:history="1">
             <w:r>
               <w:rPr>
                 <w:rStyle w:val="Hyperlink"/>
@@ -1821,7 +1809,7 @@
                 <w:noProof/>
                 <w:webHidden/>
               </w:rPr>
-              <w:instrText xml:space="preserve"> PAGEREF _Toc420087277 \h </w:instrText>
+              <w:instrText xml:space="preserve"> PAGEREF _Toc421305099 \h </w:instrText>
             </w:r>
             <w:r>
               <w:rPr>
@@ -1841,7 +1829,7 @@
                 <w:noProof/>
                 <w:webHidden/>
               </w:rPr>
-              <w:t>8</w:t>
+              <w:t>7</w:t>
             </w:r>
             <w:r>
               <w:rPr>
@@ -1865,7 +1853,7 @@
               <w:sz w:val="22"/>
             </w:rPr>
           </w:pPr>
-          <w:hyperlink w:anchor="_Toc420087278" w:history="1">
+          <w:hyperlink w:anchor="_Toc421305100" w:history="1">
             <w:r>
               <w:rPr>
                 <w:rStyle w:val="Hyperlink"/>
@@ -1892,7 +1880,7 @@
                 <w:noProof/>
                 <w:webHidden/>
               </w:rPr>
-              <w:instrText xml:space="preserve"> PAGEREF _Toc420087278 \h </w:instrText>
+              <w:instrText xml:space="preserve"> PAGEREF _Toc421305100 \h </w:instrText>
             </w:r>
             <w:r>
               <w:rPr>
@@ -1912,7 +1900,7 @@
                 <w:noProof/>
                 <w:webHidden/>
               </w:rPr>
-              <w:t>8</w:t>
+              <w:t>7</w:t>
             </w:r>
             <w:r>
               <w:rPr>
@@ -1936,7 +1924,7 @@
               <w:sz w:val="22"/>
             </w:rPr>
           </w:pPr>
-          <w:hyperlink w:anchor="_Toc420087279" w:history="1">
+          <w:hyperlink w:anchor="_Toc421305101" w:history="1">
             <w:r>
               <w:rPr>
                 <w:rStyle w:val="Hyperlink"/>
@@ -1963,7 +1951,7 @@
                 <w:noProof/>
                 <w:webHidden/>
               </w:rPr>
-              <w:instrText xml:space="preserve"> PAGEREF _Toc420087279 \h </w:instrText>
+              <w:instrText xml:space="preserve"> PAGEREF _Toc421305101 \h </w:instrText>
             </w:r>
             <w:r>
               <w:rPr>
@@ -1983,7 +1971,7 @@
                 <w:noProof/>
                 <w:webHidden/>
               </w:rPr>
-              <w:t>9</w:t>
+              <w:t>8</w:t>
             </w:r>
             <w:r>
               <w:rPr>
@@ -2007,13 +1995,13 @@
               <w:sz w:val="22"/>
             </w:rPr>
           </w:pPr>
-          <w:hyperlink w:anchor="_Toc420087280" w:history="1">
+          <w:hyperlink w:anchor="_Toc421305102" w:history="1">
             <w:r>
               <w:rPr>
                 <w:rStyle w:val="Hyperlink"/>
                 <w:noProof/>
               </w:rPr>
-              <w:t>2.2.3. Session timeout (UC2-4)</w:t>
+              <w:t>2.2.4. Login</w:t>
             </w:r>
             <w:r>
               <w:rPr>
@@ -2034,7 +2022,7 @@
                 <w:noProof/>
                 <w:webHidden/>
               </w:rPr>
-              <w:instrText xml:space="preserve"> PAGEREF _Toc420087280 \h </w:instrText>
+              <w:instrText xml:space="preserve"> PAGEREF _Toc421305102 \h </w:instrText>
             </w:r>
             <w:r>
               <w:rPr>
@@ -2054,7 +2042,7 @@
                 <w:noProof/>
                 <w:webHidden/>
               </w:rPr>
-              <w:t>10</w:t>
+              <w:t>9</w:t>
             </w:r>
             <w:r>
               <w:rPr>
@@ -2078,13 +2066,13 @@
               <w:sz w:val="22"/>
             </w:rPr>
           </w:pPr>
-          <w:hyperlink w:anchor="_Toc420087281" w:history="1">
+          <w:hyperlink w:anchor="_Toc421305103" w:history="1">
             <w:r>
               <w:rPr>
                 <w:rStyle w:val="Hyperlink"/>
                 <w:noProof/>
               </w:rPr>
-              <w:t>2.2.4. Login</w:t>
+              <w:t>2.2.5 Logout</w:t>
             </w:r>
             <w:r>
               <w:rPr>
@@ -2105,7 +2093,78 @@
                 <w:noProof/>
                 <w:webHidden/>
               </w:rPr>
-              <w:instrText xml:space="preserve"> PAGEREF _Toc420087281 \h </w:instrText>
+              <w:instrText xml:space="preserve"> PAGEREF _Toc421305103 \h </w:instrText>
+            </w:r>
+            <w:r>
+              <w:rPr>
+                <w:noProof/>
+                <w:webHidden/>
+              </w:rPr>
+            </w:r>
+            <w:r>
+              <w:rPr>
+                <w:noProof/>
+                <w:webHidden/>
+              </w:rPr>
+              <w:fldChar w:fldCharType="separate"/>
+            </w:r>
+            <w:r>
+              <w:rPr>
+                <w:noProof/>
+                <w:webHidden/>
+              </w:rPr>
+              <w:t>10</w:t>
+            </w:r>
+            <w:r>
+              <w:rPr>
+                <w:noProof/>
+                <w:webHidden/>
+              </w:rPr>
+              <w:fldChar w:fldCharType="end"/>
+            </w:r>
+          </w:hyperlink>
+        </w:p>
+        <w:p>
+          <w:pPr>
+            <w:pStyle w:val="TOC2"/>
+            <w:tabs>
+              <w:tab w:val="right" w:leader="dot" w:pos="9016"/>
+            </w:tabs>
+            <w:ind w:left="400"/>
+            <w:rPr>
+              <w:noProof/>
+              <w:kern w:val="0"/>
+              <w:sz w:val="22"/>
+            </w:rPr>
+          </w:pPr>
+          <w:hyperlink w:anchor="_Toc421305104" w:history="1">
+            <w:r>
+              <w:rPr>
+                <w:rStyle w:val="Hyperlink"/>
+                <w:noProof/>
+              </w:rPr>
+              <w:t>2.3. SafeHome real-time security service</w:t>
+            </w:r>
+            <w:r>
+              <w:rPr>
+                <w:noProof/>
+                <w:webHidden/>
+              </w:rPr>
+              <w:tab/>
+            </w:r>
+            <w:r>
+              <w:rPr>
+                <w:noProof/>
+                <w:webHidden/>
+              </w:rPr>
+              <w:fldChar w:fldCharType="begin"/>
+            </w:r>
+            <w:r>
+              <w:rPr>
+                <w:noProof/>
+                <w:webHidden/>
+              </w:rPr>
+              <w:instrText xml:space="preserve"> PAGEREF _Toc421305104 \h </w:instrText>
             </w:r>
             <w:r>
               <w:rPr>
@@ -2149,13 +2208,13 @@
               <w:sz w:val="22"/>
             </w:rPr>
           </w:pPr>
-          <w:hyperlink w:anchor="_Toc420087282" w:history="1">
+          <w:hyperlink w:anchor="_Toc421305105" w:history="1">
             <w:r>
               <w:rPr>
                 <w:rStyle w:val="Hyperlink"/>
                 <w:noProof/>
               </w:rPr>
-              <w:t>2.2.5 Logout</w:t>
+              <w:t>2.3.1. Arm all devices (UC3-1)</w:t>
             </w:r>
             <w:r>
               <w:rPr>
@@ -2176,7 +2235,7 @@
                 <w:noProof/>
                 <w:webHidden/>
               </w:rPr>
-              <w:instrText xml:space="preserve"> PAGEREF _Toc420087282 \h </w:instrText>
+              <w:instrText xml:space="preserve"> PAGEREF _Toc421305105 \h </w:instrText>
             </w:r>
             <w:r>
               <w:rPr>
@@ -2196,78 +2255,7 @@
                 <w:noProof/>
                 <w:webHidden/>
               </w:rPr>
-              <w:t>12</w:t>
-            </w:r>
-            <w:r>
-              <w:rPr>
-                <w:noProof/>
-                <w:webHidden/>
-              </w:rPr>
-              <w:fldChar w:fldCharType="end"/>
-            </w:r>
-          </w:hyperlink>
-        </w:p>
-        <w:p>
-          <w:pPr>
-            <w:pStyle w:val="TOC2"/>
-            <w:tabs>
-              <w:tab w:val="right" w:leader="dot" w:pos="9016"/>
-            </w:tabs>
-            <w:ind w:left="400"/>
-            <w:rPr>
-              <w:noProof/>
-              <w:kern w:val="0"/>
-              <w:sz w:val="22"/>
-            </w:rPr>
-          </w:pPr>
-          <w:hyperlink w:anchor="_Toc420087283" w:history="1">
-            <w:r>
-              <w:rPr>
-                <w:rStyle w:val="Hyperlink"/>
-                <w:noProof/>
-              </w:rPr>
-              <w:t>2.3. SafeHome real-time security service</w:t>
-            </w:r>
-            <w:r>
-              <w:rPr>
-                <w:noProof/>
-                <w:webHidden/>
-              </w:rPr>
-              <w:tab/>
-            </w:r>
-            <w:r>
-              <w:rPr>
-                <w:noProof/>
-                <w:webHidden/>
-              </w:rPr>
-              <w:fldChar w:fldCharType="begin"/>
-            </w:r>
-            <w:r>
-              <w:rPr>
-                <w:noProof/>
-                <w:webHidden/>
-              </w:rPr>
-              <w:instrText xml:space="preserve"> PAGEREF _Toc420087283 \h </w:instrText>
-            </w:r>
-            <w:r>
-              <w:rPr>
-                <w:noProof/>
-                <w:webHidden/>
-              </w:rPr>
-            </w:r>
-            <w:r>
-              <w:rPr>
-                <w:noProof/>
-                <w:webHidden/>
-              </w:rPr>
-              <w:fldChar w:fldCharType="separate"/>
-            </w:r>
-            <w:r>
-              <w:rPr>
-                <w:noProof/>
-                <w:webHidden/>
-              </w:rPr>
-              <w:t>13</w:t>
+              <w:t>11</w:t>
             </w:r>
             <w:r>
               <w:rPr>
@@ -2291,13 +2279,13 @@
               <w:sz w:val="22"/>
             </w:rPr>
           </w:pPr>
-          <w:hyperlink w:anchor="_Toc420087284" w:history="1">
+          <w:hyperlink w:anchor="_Toc421305106" w:history="1">
             <w:r>
               <w:rPr>
                 <w:rStyle w:val="Hyperlink"/>
                 <w:noProof/>
               </w:rPr>
-              <w:t>2.3.1. Arm all devices (UC3-1)</w:t>
+              <w:t>2.3.2. Disarm all devices (UC3-3)</w:t>
             </w:r>
             <w:r>
               <w:rPr>
@@ -2318,7 +2306,7 @@
                 <w:noProof/>
                 <w:webHidden/>
               </w:rPr>
-              <w:instrText xml:space="preserve"> PAGEREF _Toc420087284 \h </w:instrText>
+              <w:instrText xml:space="preserve"> PAGEREF _Toc421305106 \h </w:instrText>
             </w:r>
             <w:r>
               <w:rPr>
@@ -2338,7 +2326,7 @@
                 <w:noProof/>
                 <w:webHidden/>
               </w:rPr>
-              <w:t>13</w:t>
+              <w:t>12</w:t>
             </w:r>
             <w:r>
               <w:rPr>
@@ -2362,13 +2350,13 @@
               <w:sz w:val="22"/>
             </w:rPr>
           </w:pPr>
-          <w:hyperlink w:anchor="_Toc420087285" w:history="1">
+          <w:hyperlink w:anchor="_Toc421305107" w:history="1">
             <w:r>
               <w:rPr>
                 <w:rStyle w:val="Hyperlink"/>
                 <w:noProof/>
               </w:rPr>
-              <w:t>2.3.2. Disarm all devices (UC3-3)</w:t>
+              <w:t>2.3.3. Arm single device (UC3-2)</w:t>
             </w:r>
             <w:r>
               <w:rPr>
@@ -2389,7 +2377,7 @@
                 <w:noProof/>
                 <w:webHidden/>
               </w:rPr>
-              <w:instrText xml:space="preserve"> PAGEREF _Toc420087285 \h </w:instrText>
+              <w:instrText xml:space="preserve"> PAGEREF _Toc421305107 \h </w:instrText>
             </w:r>
             <w:r>
               <w:rPr>
@@ -2409,7 +2397,7 @@
                 <w:noProof/>
                 <w:webHidden/>
               </w:rPr>
-              <w:t>14</w:t>
+              <w:t>13</w:t>
             </w:r>
             <w:r>
               <w:rPr>
@@ -2433,13 +2421,13 @@
               <w:sz w:val="22"/>
             </w:rPr>
           </w:pPr>
-          <w:hyperlink w:anchor="_Toc420087286" w:history="1">
+          <w:hyperlink w:anchor="_Toc421305108" w:history="1">
             <w:r>
               <w:rPr>
                 <w:rStyle w:val="Hyperlink"/>
                 <w:noProof/>
               </w:rPr>
-              <w:t>2.3.3. Arm single device (UC3-2)</w:t>
+              <w:t>2.3.4. Disarm single device (UC3-4)</w:t>
             </w:r>
             <w:r>
               <w:rPr>
@@ -2460,7 +2448,7 @@
                 <w:noProof/>
                 <w:webHidden/>
               </w:rPr>
-              <w:instrText xml:space="preserve"> PAGEREF _Toc420087286 \h </w:instrText>
+              <w:instrText xml:space="preserve"> PAGEREF _Toc421305108 \h </w:instrText>
             </w:r>
             <w:r>
               <w:rPr>
@@ -2480,7 +2468,7 @@
                 <w:noProof/>
                 <w:webHidden/>
               </w:rPr>
-              <w:t>15</w:t>
+              <w:t>14</w:t>
             </w:r>
             <w:r>
               <w:rPr>
@@ -2504,13 +2492,13 @@
               <w:sz w:val="22"/>
             </w:rPr>
           </w:pPr>
-          <w:hyperlink w:anchor="_Toc420087287" w:history="1">
+          <w:hyperlink w:anchor="_Toc421305109" w:history="1">
             <w:r>
               <w:rPr>
                 <w:rStyle w:val="Hyperlink"/>
                 <w:noProof/>
               </w:rPr>
-              <w:t>2.3.4. Disarm single device (UC3-4)</w:t>
+              <w:t>2.3.5. Alarm Home (UC3-5)</w:t>
             </w:r>
             <w:r>
               <w:rPr>
@@ -2531,7 +2519,7 @@
                 <w:noProof/>
                 <w:webHidden/>
               </w:rPr>
-              <w:instrText xml:space="preserve"> PAGEREF _Toc420087287 \h </w:instrText>
+              <w:instrText xml:space="preserve"> PAGEREF _Toc421305109 \h </w:instrText>
             </w:r>
             <w:r>
               <w:rPr>
@@ -2551,7 +2539,7 @@
                 <w:noProof/>
                 <w:webHidden/>
               </w:rPr>
-              <w:t>16</w:t>
+              <w:t>15</w:t>
             </w:r>
             <w:r>
               <w:rPr>
@@ -2575,13 +2563,13 @@
               <w:sz w:val="22"/>
             </w:rPr>
           </w:pPr>
-          <w:hyperlink w:anchor="_Toc420087288" w:history="1">
+          <w:hyperlink w:anchor="_Toc421305110" w:history="1">
             <w:r>
               <w:rPr>
                 <w:rStyle w:val="Hyperlink"/>
                 <w:noProof/>
               </w:rPr>
-              <w:t>2.3.5. Alarm Home (UC3-5)</w:t>
+              <w:t>2.3.6. Alarm user (UC3-6)</w:t>
             </w:r>
             <w:r>
               <w:rPr>
@@ -2602,7 +2590,7 @@
                 <w:noProof/>
                 <w:webHidden/>
               </w:rPr>
-              <w:instrText xml:space="preserve"> PAGEREF _Toc420087288 \h </w:instrText>
+              <w:instrText xml:space="preserve"> PAGEREF _Toc421305110 \h </w:instrText>
             </w:r>
             <w:r>
               <w:rPr>
@@ -2622,7 +2610,7 @@
                 <w:noProof/>
                 <w:webHidden/>
               </w:rPr>
-              <w:t>17</w:t>
+              <w:t>16</w:t>
             </w:r>
             <w:r>
               <w:rPr>
@@ -2646,13 +2634,13 @@
               <w:sz w:val="22"/>
             </w:rPr>
           </w:pPr>
-          <w:hyperlink w:anchor="_Toc420087289" w:history="1">
+          <w:hyperlink w:anchor="_Toc421305111" w:history="1">
             <w:r>
               <w:rPr>
                 <w:rStyle w:val="Hyperlink"/>
                 <w:noProof/>
               </w:rPr>
-              <w:t>2.3.6. Alarm user (UC3-6)</w:t>
+              <w:t>2.3.7. Alarm-emergency agent (UC3-7)</w:t>
             </w:r>
             <w:r>
               <w:rPr>
@@ -2673,7 +2661,7 @@
                 <w:noProof/>
                 <w:webHidden/>
               </w:rPr>
-              <w:instrText xml:space="preserve"> PAGEREF _Toc420087289 \h </w:instrText>
+              <w:instrText xml:space="preserve"> PAGEREF _Toc421305111 \h </w:instrText>
             </w:r>
             <w:r>
               <w:rPr>
@@ -2693,7 +2681,7 @@
                 <w:noProof/>
                 <w:webHidden/>
               </w:rPr>
-              <w:t>18</w:t>
+              <w:t>17</w:t>
             </w:r>
             <w:r>
               <w:rPr>
@@ -2717,13 +2705,13 @@
               <w:sz w:val="22"/>
             </w:rPr>
           </w:pPr>
-          <w:hyperlink w:anchor="_Toc420087290" w:history="1">
+          <w:hyperlink w:anchor="_Toc421305112" w:history="1">
             <w:r>
               <w:rPr>
                 <w:rStyle w:val="Hyperlink"/>
                 <w:noProof/>
               </w:rPr>
-              <w:t>2.3.7. Alarm-emergency agent (UC3-7)</w:t>
+              <w:t>2.3.10. Detect motion (UC3-9)</w:t>
             </w:r>
             <w:r>
               <w:rPr>
@@ -2744,7 +2732,7 @@
                 <w:noProof/>
                 <w:webHidden/>
               </w:rPr>
-              <w:instrText xml:space="preserve"> PAGEREF _Toc420087290 \h </w:instrText>
+              <w:instrText xml:space="preserve"> PAGEREF _Toc421305112 \h </w:instrText>
             </w:r>
             <w:r>
               <w:rPr>
@@ -2764,7 +2752,7 @@
                 <w:noProof/>
                 <w:webHidden/>
               </w:rPr>
-              <w:t>19</w:t>
+              <w:t>18</w:t>
             </w:r>
             <w:r>
               <w:rPr>
@@ -2788,13 +2776,13 @@
               <w:sz w:val="22"/>
             </w:rPr>
           </w:pPr>
-          <w:hyperlink w:anchor="_Toc420087291" w:history="1">
+          <w:hyperlink w:anchor="_Toc421305113" w:history="1">
             <w:r>
               <w:rPr>
                 <w:rStyle w:val="Hyperlink"/>
                 <w:noProof/>
               </w:rPr>
-              <w:t>2.3.8. Set travel mode (UC3-8)</w:t>
+              <w:t>2.3.11. Detect window action (UC3-10)</w:t>
             </w:r>
             <w:r>
               <w:rPr>
@@ -2815,7 +2803,7 @@
                 <w:noProof/>
                 <w:webHidden/>
               </w:rPr>
-              <w:instrText xml:space="preserve"> PAGEREF _Toc420087291 \h </w:instrText>
+              <w:instrText xml:space="preserve"> PAGEREF _Toc421305113 \h </w:instrText>
             </w:r>
             <w:r>
               <w:rPr>
@@ -2835,7 +2823,7 @@
                 <w:noProof/>
                 <w:webHidden/>
               </w:rPr>
-              <w:t>20</w:t>
+              <w:t>19</w:t>
             </w:r>
             <w:r>
               <w:rPr>
@@ -2859,13 +2847,13 @@
               <w:sz w:val="22"/>
             </w:rPr>
           </w:pPr>
-          <w:hyperlink w:anchor="_Toc420087292" w:history="1">
+          <w:hyperlink w:anchor="_Toc421305114" w:history="1">
             <w:r>
               <w:rPr>
                 <w:rStyle w:val="Hyperlink"/>
                 <w:noProof/>
               </w:rPr>
-              <w:t>2.3.9. Lighting Heating Control</w:t>
+              <w:t>2.3.15. Camera view (UC3-14)</w:t>
             </w:r>
             <w:r>
               <w:rPr>
@@ -2886,7 +2874,7 @@
                 <w:noProof/>
                 <w:webHidden/>
               </w:rPr>
-              <w:instrText xml:space="preserve"> PAGEREF _Toc420087292 \h </w:instrText>
+              <w:instrText xml:space="preserve"> PAGEREF _Toc421305114 \h </w:instrText>
             </w:r>
             <w:r>
               <w:rPr>
@@ -2906,7 +2894,7 @@
                 <w:noProof/>
                 <w:webHidden/>
               </w:rPr>
-              <w:t>21</w:t>
+              <w:t>20</w:t>
             </w:r>
             <w:r>
               <w:rPr>
@@ -2930,13 +2918,13 @@
               <w:sz w:val="22"/>
             </w:rPr>
           </w:pPr>
-          <w:hyperlink w:anchor="_Toc420087293" w:history="1">
+          <w:hyperlink w:anchor="_Toc421305115" w:history="1">
             <w:r>
               <w:rPr>
                 <w:rStyle w:val="Hyperlink"/>
                 <w:noProof/>
               </w:rPr>
-              <w:t>2.3.10. Detect motion (UC3-9)</w:t>
+              <w:t>2.3.17. Camera zoom (UC3-17)</w:t>
             </w:r>
             <w:r>
               <w:rPr>
@@ -2957,7 +2945,7 @@
                 <w:noProof/>
                 <w:webHidden/>
               </w:rPr>
-              <w:instrText xml:space="preserve"> PAGEREF _Toc420087293 \h </w:instrText>
+              <w:instrText xml:space="preserve"> PAGEREF _Toc421305115 \h </w:instrText>
             </w:r>
             <w:r>
               <w:rPr>
@@ -2977,7 +2965,7 @@
                 <w:noProof/>
                 <w:webHidden/>
               </w:rPr>
-              <w:t>22</w:t>
+              <w:t>21</w:t>
             </w:r>
             <w:r>
               <w:rPr>
@@ -3001,13 +2989,13 @@
               <w:sz w:val="22"/>
             </w:rPr>
           </w:pPr>
-          <w:hyperlink w:anchor="_Toc420087294" w:history="1">
+          <w:hyperlink w:anchor="_Toc421305116" w:history="1">
             <w:r>
               <w:rPr>
                 <w:rStyle w:val="Hyperlink"/>
                 <w:noProof/>
               </w:rPr>
-              <w:t>2.3.11. Detect window action</w:t>
+              <w:t>2.3.18. Camera pan (UC3-18)</w:t>
             </w:r>
             <w:r>
               <w:rPr>
@@ -3028,7 +3016,7 @@
                 <w:noProof/>
                 <w:webHidden/>
               </w:rPr>
-              <w:instrText xml:space="preserve"> PAGEREF _Toc420087294 \h </w:instrText>
+              <w:instrText xml:space="preserve"> PAGEREF _Toc421305116 \h </w:instrText>
             </w:r>
             <w:r>
               <w:rPr>
@@ -3048,859 +3036,7 @@
                 <w:noProof/>
                 <w:webHidden/>
               </w:rPr>
-              <w:t>23</w:t>
-            </w:r>
-            <w:r>
-              <w:rPr>
-                <w:noProof/>
-                <w:webHidden/>
-              </w:rPr>
-              <w:fldChar w:fldCharType="end"/>
-            </w:r>
-          </w:hyperlink>
-        </w:p>
-        <w:p>
-          <w:pPr>
-            <w:pStyle w:val="TOC3"/>
-            <w:tabs>
-              <w:tab w:val="right" w:leader="dot" w:pos="9016"/>
-            </w:tabs>
-            <w:ind w:left="800"/>
-            <w:rPr>
-              <w:noProof/>
-              <w:kern w:val="0"/>
-              <w:sz w:val="22"/>
-            </w:rPr>
-          </w:pPr>
-          <w:hyperlink w:anchor="_Toc420087295" w:history="1">
-            <w:r>
-              <w:rPr>
-                <w:rStyle w:val="Hyperlink"/>
-                <w:noProof/>
-              </w:rPr>
-              <w:t>2.3.12. Detect high gas concentration</w:t>
-            </w:r>
-            <w:r>
-              <w:rPr>
-                <w:noProof/>
-                <w:webHidden/>
-              </w:rPr>
-              <w:tab/>
-            </w:r>
-            <w:r>
-              <w:rPr>
-                <w:noProof/>
-                <w:webHidden/>
-              </w:rPr>
-              <w:fldChar w:fldCharType="begin"/>
-            </w:r>
-            <w:r>
-              <w:rPr>
-                <w:noProof/>
-                <w:webHidden/>
-              </w:rPr>
-              <w:instrText xml:space="preserve"> PAGEREF _Toc420087295 \h </w:instrText>
-            </w:r>
-            <w:r>
-              <w:rPr>
-                <w:noProof/>
-                <w:webHidden/>
-              </w:rPr>
-            </w:r>
-            <w:r>
-              <w:rPr>
-                <w:noProof/>
-                <w:webHidden/>
-              </w:rPr>
-              <w:fldChar w:fldCharType="separate"/>
-            </w:r>
-            <w:r>
-              <w:rPr>
-                <w:noProof/>
-                <w:webHidden/>
-              </w:rPr>
-              <w:t>24</w:t>
-            </w:r>
-            <w:r>
-              <w:rPr>
-                <w:noProof/>
-                <w:webHidden/>
-              </w:rPr>
-              <w:fldChar w:fldCharType="end"/>
-            </w:r>
-          </w:hyperlink>
-        </w:p>
-        <w:p>
-          <w:pPr>
-            <w:pStyle w:val="TOC3"/>
-            <w:tabs>
-              <w:tab w:val="right" w:leader="dot" w:pos="9016"/>
-            </w:tabs>
-            <w:ind w:left="800"/>
-            <w:rPr>
-              <w:noProof/>
-              <w:kern w:val="0"/>
-              <w:sz w:val="22"/>
-            </w:rPr>
-          </w:pPr>
-          <w:hyperlink w:anchor="_Toc420087296" w:history="1">
-            <w:r>
-              <w:rPr>
-                <w:rStyle w:val="Hyperlink"/>
-                <w:noProof/>
-              </w:rPr>
-              <w:t>2.3.13. Fire detection</w:t>
-            </w:r>
-            <w:r>
-              <w:rPr>
-                <w:noProof/>
-                <w:webHidden/>
-              </w:rPr>
-              <w:tab/>
-            </w:r>
-            <w:r>
-              <w:rPr>
-                <w:noProof/>
-                <w:webHidden/>
-              </w:rPr>
-              <w:fldChar w:fldCharType="begin"/>
-            </w:r>
-            <w:r>
-              <w:rPr>
-                <w:noProof/>
-                <w:webHidden/>
-              </w:rPr>
-              <w:instrText xml:space="preserve"> PAGEREF _Toc420087296 \h </w:instrText>
-            </w:r>
-            <w:r>
-              <w:rPr>
-                <w:noProof/>
-                <w:webHidden/>
-              </w:rPr>
-            </w:r>
-            <w:r>
-              <w:rPr>
-                <w:noProof/>
-                <w:webHidden/>
-              </w:rPr>
-              <w:fldChar w:fldCharType="separate"/>
-            </w:r>
-            <w:r>
-              <w:rPr>
-                <w:noProof/>
-                <w:webHidden/>
-              </w:rPr>
-              <w:t>25</w:t>
-            </w:r>
-            <w:r>
-              <w:rPr>
-                <w:noProof/>
-                <w:webHidden/>
-              </w:rPr>
-              <w:fldChar w:fldCharType="end"/>
-            </w:r>
-          </w:hyperlink>
-        </w:p>
-        <w:p>
-          <w:pPr>
-            <w:pStyle w:val="TOC3"/>
-            <w:tabs>
-              <w:tab w:val="right" w:leader="dot" w:pos="9016"/>
-            </w:tabs>
-            <w:ind w:left="800"/>
-            <w:rPr>
-              <w:noProof/>
-              <w:kern w:val="0"/>
-              <w:sz w:val="22"/>
-            </w:rPr>
-          </w:pPr>
-          <w:hyperlink w:anchor="_Toc420087297" w:history="1">
-            <w:r>
-              <w:rPr>
-                <w:rStyle w:val="Hyperlink"/>
-                <w:noProof/>
-              </w:rPr>
-              <w:t>2.3.14. Detect dog barking</w:t>
-            </w:r>
-            <w:r>
-              <w:rPr>
-                <w:noProof/>
-                <w:webHidden/>
-              </w:rPr>
-              <w:tab/>
-            </w:r>
-            <w:r>
-              <w:rPr>
-                <w:noProof/>
-                <w:webHidden/>
-              </w:rPr>
-              <w:fldChar w:fldCharType="begin"/>
-            </w:r>
-            <w:r>
-              <w:rPr>
-                <w:noProof/>
-                <w:webHidden/>
-              </w:rPr>
-              <w:instrText xml:space="preserve"> PAGEREF _Toc420087297 \h </w:instrText>
-            </w:r>
-            <w:r>
-              <w:rPr>
-                <w:noProof/>
-                <w:webHidden/>
-              </w:rPr>
-            </w:r>
-            <w:r>
-              <w:rPr>
-                <w:noProof/>
-                <w:webHidden/>
-              </w:rPr>
-              <w:fldChar w:fldCharType="separate"/>
-            </w:r>
-            <w:r>
-              <w:rPr>
-                <w:noProof/>
-                <w:webHidden/>
-              </w:rPr>
-              <w:t>26</w:t>
-            </w:r>
-            <w:r>
-              <w:rPr>
-                <w:noProof/>
-                <w:webHidden/>
-              </w:rPr>
-              <w:fldChar w:fldCharType="end"/>
-            </w:r>
-          </w:hyperlink>
-        </w:p>
-        <w:p>
-          <w:pPr>
-            <w:pStyle w:val="TOC3"/>
-            <w:tabs>
-              <w:tab w:val="right" w:leader="dot" w:pos="9016"/>
-            </w:tabs>
-            <w:ind w:left="800"/>
-            <w:rPr>
-              <w:noProof/>
-              <w:kern w:val="0"/>
-              <w:sz w:val="22"/>
-            </w:rPr>
-          </w:pPr>
-          <w:hyperlink w:anchor="_Toc420087298" w:history="1">
-            <w:r>
-              <w:rPr>
-                <w:rStyle w:val="Hyperlink"/>
-                <w:noProof/>
-              </w:rPr>
-              <w:t>2.3.15. Camera view</w:t>
-            </w:r>
-            <w:r>
-              <w:rPr>
-                <w:noProof/>
-                <w:webHidden/>
-              </w:rPr>
-              <w:tab/>
-            </w:r>
-            <w:r>
-              <w:rPr>
-                <w:noProof/>
-                <w:webHidden/>
-              </w:rPr>
-              <w:fldChar w:fldCharType="begin"/>
-            </w:r>
-            <w:r>
-              <w:rPr>
-                <w:noProof/>
-                <w:webHidden/>
-              </w:rPr>
-              <w:instrText xml:space="preserve"> PAGEREF _Toc420087298 \h </w:instrText>
-            </w:r>
-            <w:r>
-              <w:rPr>
-                <w:noProof/>
-                <w:webHidden/>
-              </w:rPr>
-            </w:r>
-            <w:r>
-              <w:rPr>
-                <w:noProof/>
-                <w:webHidden/>
-              </w:rPr>
-              <w:fldChar w:fldCharType="separate"/>
-            </w:r>
-            <w:r>
-              <w:rPr>
-                <w:noProof/>
-                <w:webHidden/>
-              </w:rPr>
-              <w:t>27</w:t>
-            </w:r>
-            <w:r>
-              <w:rPr>
-                <w:noProof/>
-                <w:webHidden/>
-              </w:rPr>
-              <w:fldChar w:fldCharType="end"/>
-            </w:r>
-          </w:hyperlink>
-        </w:p>
-        <w:p>
-          <w:pPr>
-            <w:pStyle w:val="TOC3"/>
-            <w:tabs>
-              <w:tab w:val="right" w:leader="dot" w:pos="9016"/>
-            </w:tabs>
-            <w:ind w:left="800"/>
-            <w:rPr>
-              <w:noProof/>
-              <w:kern w:val="0"/>
-              <w:sz w:val="22"/>
-            </w:rPr>
-          </w:pPr>
-          <w:hyperlink w:anchor="_Toc420087299" w:history="1">
-            <w:r>
-              <w:rPr>
-                <w:rStyle w:val="Hyperlink"/>
-                <w:noProof/>
-              </w:rPr>
-              <w:t>2.3.16. Record camera</w:t>
-            </w:r>
-            <w:r>
-              <w:rPr>
-                <w:noProof/>
-                <w:webHidden/>
-              </w:rPr>
-              <w:tab/>
-            </w:r>
-            <w:r>
-              <w:rPr>
-                <w:noProof/>
-                <w:webHidden/>
-              </w:rPr>
-              <w:fldChar w:fldCharType="begin"/>
-            </w:r>
-            <w:r>
-              <w:rPr>
-                <w:noProof/>
-                <w:webHidden/>
-              </w:rPr>
-              <w:instrText xml:space="preserve"> PAGEREF _Toc420087299 \h </w:instrText>
-            </w:r>
-            <w:r>
-              <w:rPr>
-                <w:noProof/>
-                <w:webHidden/>
-              </w:rPr>
-            </w:r>
-            <w:r>
-              <w:rPr>
-                <w:noProof/>
-                <w:webHidden/>
-              </w:rPr>
-              <w:fldChar w:fldCharType="separate"/>
-            </w:r>
-            <w:r>
-              <w:rPr>
-                <w:noProof/>
-                <w:webHidden/>
-              </w:rPr>
-              <w:t>28</w:t>
-            </w:r>
-            <w:r>
-              <w:rPr>
-                <w:noProof/>
-                <w:webHidden/>
-              </w:rPr>
-              <w:fldChar w:fldCharType="end"/>
-            </w:r>
-          </w:hyperlink>
-        </w:p>
-        <w:p>
-          <w:pPr>
-            <w:pStyle w:val="TOC3"/>
-            <w:tabs>
-              <w:tab w:val="right" w:leader="dot" w:pos="9016"/>
-            </w:tabs>
-            <w:ind w:left="800"/>
-            <w:rPr>
-              <w:noProof/>
-              <w:kern w:val="0"/>
-              <w:sz w:val="22"/>
-            </w:rPr>
-          </w:pPr>
-          <w:hyperlink w:anchor="_Toc420087300" w:history="1">
-            <w:r>
-              <w:rPr>
-                <w:rStyle w:val="Hyperlink"/>
-                <w:noProof/>
-              </w:rPr>
-              <w:t>2.3.17. Camera zoom</w:t>
-            </w:r>
-            <w:r>
-              <w:rPr>
-                <w:noProof/>
-                <w:webHidden/>
-              </w:rPr>
-              <w:tab/>
-            </w:r>
-            <w:r>
-              <w:rPr>
-                <w:noProof/>
-                <w:webHidden/>
-              </w:rPr>
-              <w:fldChar w:fldCharType="begin"/>
-            </w:r>
-            <w:r>
-              <w:rPr>
-                <w:noProof/>
-                <w:webHidden/>
-              </w:rPr>
-              <w:instrText xml:space="preserve"> PAGEREF _Toc420087300 \h </w:instrText>
-            </w:r>
-            <w:r>
-              <w:rPr>
-                <w:noProof/>
-                <w:webHidden/>
-              </w:rPr>
-            </w:r>
-            <w:r>
-              <w:rPr>
-                <w:noProof/>
-                <w:webHidden/>
-              </w:rPr>
-              <w:fldChar w:fldCharType="separate"/>
-            </w:r>
-            <w:r>
-              <w:rPr>
-                <w:noProof/>
-                <w:webHidden/>
-              </w:rPr>
-              <w:t>29</w:t>
-            </w:r>
-            <w:r>
-              <w:rPr>
-                <w:noProof/>
-                <w:webHidden/>
-              </w:rPr>
-              <w:fldChar w:fldCharType="end"/>
-            </w:r>
-          </w:hyperlink>
-        </w:p>
-        <w:p>
-          <w:pPr>
-            <w:pStyle w:val="TOC3"/>
-            <w:tabs>
-              <w:tab w:val="right" w:leader="dot" w:pos="9016"/>
-            </w:tabs>
-            <w:ind w:left="800"/>
-            <w:rPr>
-              <w:noProof/>
-              <w:kern w:val="0"/>
-              <w:sz w:val="22"/>
-            </w:rPr>
-          </w:pPr>
-          <w:hyperlink w:anchor="_Toc420087301" w:history="1">
-            <w:r>
-              <w:rPr>
-                <w:rStyle w:val="Hyperlink"/>
-                <w:noProof/>
-              </w:rPr>
-              <w:t>2.3.18. Camera pan</w:t>
-            </w:r>
-            <w:r>
-              <w:rPr>
-                <w:noProof/>
-                <w:webHidden/>
-              </w:rPr>
-              <w:tab/>
-            </w:r>
-            <w:r>
-              <w:rPr>
-                <w:noProof/>
-                <w:webHidden/>
-              </w:rPr>
-              <w:fldChar w:fldCharType="begin"/>
-            </w:r>
-            <w:r>
-              <w:rPr>
-                <w:noProof/>
-                <w:webHidden/>
-              </w:rPr>
-              <w:instrText xml:space="preserve"> PAGEREF _Toc420087301 \h </w:instrText>
-            </w:r>
-            <w:r>
-              <w:rPr>
-                <w:noProof/>
-                <w:webHidden/>
-              </w:rPr>
-            </w:r>
-            <w:r>
-              <w:rPr>
-                <w:noProof/>
-                <w:webHidden/>
-              </w:rPr>
-              <w:fldChar w:fldCharType="separate"/>
-            </w:r>
-            <w:r>
-              <w:rPr>
-                <w:noProof/>
-                <w:webHidden/>
-              </w:rPr>
-              <w:t>30</w:t>
-            </w:r>
-            <w:r>
-              <w:rPr>
-                <w:noProof/>
-                <w:webHidden/>
-              </w:rPr>
-              <w:fldChar w:fldCharType="end"/>
-            </w:r>
-          </w:hyperlink>
-        </w:p>
-        <w:p>
-          <w:pPr>
-            <w:pStyle w:val="TOC3"/>
-            <w:tabs>
-              <w:tab w:val="right" w:leader="dot" w:pos="9016"/>
-            </w:tabs>
-            <w:ind w:left="800"/>
-            <w:rPr>
-              <w:noProof/>
-              <w:kern w:val="0"/>
-              <w:sz w:val="22"/>
-            </w:rPr>
-          </w:pPr>
-          <w:hyperlink w:anchor="_Toc420087302" w:history="1">
-            <w:r>
-              <w:rPr>
-                <w:rStyle w:val="Hyperlink"/>
-                <w:noProof/>
-              </w:rPr>
-              <w:t>2.3.19. Replay recorded movie</w:t>
-            </w:r>
-            <w:r>
-              <w:rPr>
-                <w:noProof/>
-                <w:webHidden/>
-              </w:rPr>
-              <w:tab/>
-            </w:r>
-            <w:r>
-              <w:rPr>
-                <w:noProof/>
-                <w:webHidden/>
-              </w:rPr>
-              <w:fldChar w:fldCharType="begin"/>
-            </w:r>
-            <w:r>
-              <w:rPr>
-                <w:noProof/>
-                <w:webHidden/>
-              </w:rPr>
-              <w:instrText xml:space="preserve"> PAGEREF _Toc420087302 \h </w:instrText>
-            </w:r>
-            <w:r>
-              <w:rPr>
-                <w:noProof/>
-                <w:webHidden/>
-              </w:rPr>
-            </w:r>
-            <w:r>
-              <w:rPr>
-                <w:noProof/>
-                <w:webHidden/>
-              </w:rPr>
-              <w:fldChar w:fldCharType="separate"/>
-            </w:r>
-            <w:r>
-              <w:rPr>
-                <w:noProof/>
-                <w:webHidden/>
-              </w:rPr>
-              <w:t>31</w:t>
-            </w:r>
-            <w:r>
-              <w:rPr>
-                <w:noProof/>
-                <w:webHidden/>
-              </w:rPr>
-              <w:fldChar w:fldCharType="end"/>
-            </w:r>
-          </w:hyperlink>
-        </w:p>
-        <w:p>
-          <w:pPr>
-            <w:pStyle w:val="TOC2"/>
-            <w:tabs>
-              <w:tab w:val="right" w:leader="dot" w:pos="9016"/>
-            </w:tabs>
-            <w:ind w:left="400"/>
-            <w:rPr>
-              <w:noProof/>
-              <w:kern w:val="0"/>
-              <w:sz w:val="22"/>
-            </w:rPr>
-          </w:pPr>
-          <w:hyperlink w:anchor="_Toc420087303" w:history="1">
-            <w:r>
-              <w:rPr>
-                <w:rStyle w:val="Hyperlink"/>
-                <w:noProof/>
-              </w:rPr>
-              <w:t>2.4. User-requested information retrieval service</w:t>
-            </w:r>
-            <w:r>
-              <w:rPr>
-                <w:noProof/>
-                <w:webHidden/>
-              </w:rPr>
-              <w:tab/>
-            </w:r>
-            <w:r>
-              <w:rPr>
-                <w:noProof/>
-                <w:webHidden/>
-              </w:rPr>
-              <w:fldChar w:fldCharType="begin"/>
-            </w:r>
-            <w:r>
-              <w:rPr>
-                <w:noProof/>
-                <w:webHidden/>
-              </w:rPr>
-              <w:instrText xml:space="preserve"> PAGEREF _Toc420087303 \h </w:instrText>
-            </w:r>
-            <w:r>
-              <w:rPr>
-                <w:noProof/>
-                <w:webHidden/>
-              </w:rPr>
-            </w:r>
-            <w:r>
-              <w:rPr>
-                <w:noProof/>
-                <w:webHidden/>
-              </w:rPr>
-              <w:fldChar w:fldCharType="separate"/>
-            </w:r>
-            <w:r>
-              <w:rPr>
-                <w:noProof/>
-                <w:webHidden/>
-              </w:rPr>
-              <w:t>32</w:t>
-            </w:r>
-            <w:r>
-              <w:rPr>
-                <w:noProof/>
-                <w:webHidden/>
-              </w:rPr>
-              <w:fldChar w:fldCharType="end"/>
-            </w:r>
-          </w:hyperlink>
-        </w:p>
-        <w:p>
-          <w:pPr>
-            <w:pStyle w:val="TOC3"/>
-            <w:tabs>
-              <w:tab w:val="right" w:leader="dot" w:pos="9016"/>
-            </w:tabs>
-            <w:ind w:left="800"/>
-            <w:rPr>
-              <w:noProof/>
-              <w:kern w:val="0"/>
-              <w:sz w:val="22"/>
-            </w:rPr>
-          </w:pPr>
-          <w:hyperlink w:anchor="_Toc420087304" w:history="1">
-            <w:r>
-              <w:rPr>
-                <w:rStyle w:val="Hyperlink"/>
-                <w:noProof/>
-              </w:rPr>
-              <w:t>2.4.1. Find ID/PW</w:t>
-            </w:r>
-            <w:r>
-              <w:rPr>
-                <w:noProof/>
-                <w:webHidden/>
-              </w:rPr>
-              <w:tab/>
-            </w:r>
-            <w:r>
-              <w:rPr>
-                <w:noProof/>
-                <w:webHidden/>
-              </w:rPr>
-              <w:fldChar w:fldCharType="begin"/>
-            </w:r>
-            <w:r>
-              <w:rPr>
-                <w:noProof/>
-                <w:webHidden/>
-              </w:rPr>
-              <w:instrText xml:space="preserve"> PAGEREF _Toc420087304 \h </w:instrText>
-            </w:r>
-            <w:r>
-              <w:rPr>
-                <w:noProof/>
-                <w:webHidden/>
-              </w:rPr>
-            </w:r>
-            <w:r>
-              <w:rPr>
-                <w:noProof/>
-                <w:webHidden/>
-              </w:rPr>
-              <w:fldChar w:fldCharType="separate"/>
-            </w:r>
-            <w:r>
-              <w:rPr>
-                <w:noProof/>
-                <w:webHidden/>
-              </w:rPr>
-              <w:t>32</w:t>
-            </w:r>
-            <w:r>
-              <w:rPr>
-                <w:noProof/>
-                <w:webHidden/>
-              </w:rPr>
-              <w:fldChar w:fldCharType="end"/>
-            </w:r>
-          </w:hyperlink>
-        </w:p>
-        <w:p>
-          <w:pPr>
-            <w:pStyle w:val="TOC3"/>
-            <w:tabs>
-              <w:tab w:val="right" w:leader="dot" w:pos="9016"/>
-            </w:tabs>
-            <w:ind w:left="800"/>
-            <w:rPr>
-              <w:noProof/>
-              <w:kern w:val="0"/>
-              <w:sz w:val="22"/>
-            </w:rPr>
-          </w:pPr>
-          <w:hyperlink w:anchor="_Toc420087305" w:history="1">
-            <w:r>
-              <w:rPr>
-                <w:rStyle w:val="Hyperlink"/>
-                <w:noProof/>
-              </w:rPr>
-              <w:t>2.4.2. Report system usage pattern</w:t>
-            </w:r>
-            <w:r>
-              <w:rPr>
-                <w:noProof/>
-                <w:webHidden/>
-              </w:rPr>
-              <w:tab/>
-            </w:r>
-            <w:r>
-              <w:rPr>
-                <w:noProof/>
-                <w:webHidden/>
-              </w:rPr>
-              <w:fldChar w:fldCharType="begin"/>
-            </w:r>
-            <w:r>
-              <w:rPr>
-                <w:noProof/>
-                <w:webHidden/>
-              </w:rPr>
-              <w:instrText xml:space="preserve"> PAGEREF _Toc420087305 \h </w:instrText>
-            </w:r>
-            <w:r>
-              <w:rPr>
-                <w:noProof/>
-                <w:webHidden/>
-              </w:rPr>
-            </w:r>
-            <w:r>
-              <w:rPr>
-                <w:noProof/>
-                <w:webHidden/>
-              </w:rPr>
-              <w:fldChar w:fldCharType="separate"/>
-            </w:r>
-            <w:r>
-              <w:rPr>
-                <w:noProof/>
-                <w:webHidden/>
-              </w:rPr>
-              <w:t>33</w:t>
-            </w:r>
-            <w:r>
-              <w:rPr>
-                <w:noProof/>
-                <w:webHidden/>
-              </w:rPr>
-              <w:fldChar w:fldCharType="end"/>
-            </w:r>
-          </w:hyperlink>
-        </w:p>
-        <w:p>
-          <w:pPr>
-            <w:pStyle w:val="TOC3"/>
-            <w:tabs>
-              <w:tab w:val="right" w:leader="dot" w:pos="9016"/>
-            </w:tabs>
-            <w:ind w:left="800"/>
-            <w:rPr>
-              <w:noProof/>
-              <w:kern w:val="0"/>
-              <w:sz w:val="22"/>
-            </w:rPr>
-          </w:pPr>
-          <w:hyperlink w:anchor="_Toc420087306" w:history="1">
-            <w:r>
-              <w:rPr>
-                <w:rStyle w:val="Hyperlink"/>
-                <w:noProof/>
-              </w:rPr>
-              <w:t>2.4.3. Report page access history</w:t>
-            </w:r>
-            <w:r>
-              <w:rPr>
-                <w:noProof/>
-                <w:webHidden/>
-              </w:rPr>
-              <w:tab/>
-            </w:r>
-            <w:r>
-              <w:rPr>
-                <w:noProof/>
-                <w:webHidden/>
-              </w:rPr>
-              <w:fldChar w:fldCharType="begin"/>
-            </w:r>
-            <w:r>
-              <w:rPr>
-                <w:noProof/>
-                <w:webHidden/>
-              </w:rPr>
-              <w:instrText xml:space="preserve"> PAGEREF _Toc420087306 \h </w:instrText>
-            </w:r>
-            <w:r>
-              <w:rPr>
-                <w:noProof/>
-                <w:webHidden/>
-              </w:rPr>
-            </w:r>
-            <w:r>
-              <w:rPr>
-                <w:noProof/>
-                <w:webHidden/>
-              </w:rPr>
-              <w:fldChar w:fldCharType="separate"/>
-            </w:r>
-            <w:r>
-              <w:rPr>
-                <w:noProof/>
-                <w:webHidden/>
-              </w:rPr>
-              <w:t>34</w:t>
+              <w:t>22</w:t>
             </w:r>
             <w:r>
               <w:rPr>
@@ -3924,7 +3060,7 @@
               <w:sz w:val="22"/>
             </w:rPr>
           </w:pPr>
-          <w:hyperlink w:anchor="_Toc420087307" w:history="1">
+          <w:hyperlink w:anchor="_Toc421305117" w:history="1">
             <w:r>
               <w:rPr>
                 <w:rStyle w:val="Hyperlink"/>
@@ -3966,7 +3102,7 @@
                 <w:noProof/>
                 <w:webHidden/>
               </w:rPr>
-              <w:instrText xml:space="preserve"> PAGEREF _Toc420087307 \h </w:instrText>
+              <w:instrText xml:space="preserve"> PAGEREF _Toc421305117 \h </w:instrText>
             </w:r>
             <w:r>
               <w:rPr>
@@ -3986,7 +3122,7 @@
                 <w:noProof/>
                 <w:webHidden/>
               </w:rPr>
-              <w:t>35</w:t>
+              <w:t>23</w:t>
             </w:r>
             <w:r>
               <w:rPr>
@@ -4011,7 +3147,7 @@
               <w:sz w:val="22"/>
             </w:rPr>
           </w:pPr>
-          <w:hyperlink w:anchor="_Toc420087308" w:history="1">
+          <w:hyperlink w:anchor="_Toc421305118" w:history="1">
             <w:r>
               <w:rPr>
                 <w:rStyle w:val="Hyperlink"/>
@@ -4053,7 +3189,7 @@
                 <w:noProof/>
                 <w:webHidden/>
               </w:rPr>
-              <w:instrText xml:space="preserve"> PAGEREF _Toc420087308 \h </w:instrText>
+              <w:instrText xml:space="preserve"> PAGEREF _Toc421305118 \h </w:instrText>
             </w:r>
             <w:r>
               <w:rPr>
@@ -4073,7 +3209,7 @@
                 <w:noProof/>
                 <w:webHidden/>
               </w:rPr>
-              <w:t>35</w:t>
+              <w:t>23</w:t>
             </w:r>
             <w:r>
               <w:rPr>
@@ -4098,7 +3234,7 @@
               <w:sz w:val="22"/>
             </w:rPr>
           </w:pPr>
-          <w:hyperlink w:anchor="_Toc420087309" w:history="1">
+          <w:hyperlink w:anchor="_Toc421305119" w:history="1">
             <w:r>
               <w:rPr>
                 <w:rStyle w:val="Hyperlink"/>
@@ -4140,7 +3276,7 @@
                 <w:noProof/>
                 <w:webHidden/>
               </w:rPr>
-              <w:instrText xml:space="preserve"> PAGEREF _Toc420087309 \h </w:instrText>
+              <w:instrText xml:space="preserve"> PAGEREF _Toc421305119 \h </w:instrText>
             </w:r>
             <w:r>
               <w:rPr>
@@ -4160,7 +3296,7 @@
                 <w:noProof/>
                 <w:webHidden/>
               </w:rPr>
-              <w:t>36</w:t>
+              <w:t>24</w:t>
             </w:r>
             <w:r>
               <w:rPr>
@@ -4185,7 +3321,7 @@
               <w:sz w:val="22"/>
             </w:rPr>
           </w:pPr>
-          <w:hyperlink w:anchor="_Toc420087310" w:history="1">
+          <w:hyperlink w:anchor="_Toc421305120" w:history="1">
             <w:r>
               <w:rPr>
                 <w:rStyle w:val="Hyperlink"/>
@@ -4227,7 +3363,7 @@
                 <w:noProof/>
                 <w:webHidden/>
               </w:rPr>
-              <w:instrText xml:space="preserve"> PAGEREF _Toc420087310 \h </w:instrText>
+              <w:instrText xml:space="preserve"> PAGEREF _Toc421305120 \h </w:instrText>
             </w:r>
             <w:r>
               <w:rPr>
@@ -4247,7 +3383,7 @@
                 <w:noProof/>
                 <w:webHidden/>
               </w:rPr>
-              <w:t>37</w:t>
+              <w:t>25</w:t>
             </w:r>
             <w:r>
               <w:rPr>
@@ -4272,7 +3408,7 @@
               <w:sz w:val="22"/>
             </w:rPr>
           </w:pPr>
-          <w:hyperlink w:anchor="_Toc420087311" w:history="1">
+          <w:hyperlink w:anchor="_Toc421305121" w:history="1">
             <w:r>
               <w:rPr>
                 <w:rStyle w:val="Hyperlink"/>
@@ -4314,7 +3450,7 @@
                 <w:noProof/>
                 <w:webHidden/>
               </w:rPr>
-              <w:instrText xml:space="preserve"> PAGEREF _Toc420087311 \h </w:instrText>
+              <w:instrText xml:space="preserve"> PAGEREF _Toc421305121 \h </w:instrText>
             </w:r>
             <w:r>
               <w:rPr>
@@ -4334,7 +3470,7 @@
                 <w:noProof/>
                 <w:webHidden/>
               </w:rPr>
-              <w:t>38</w:t>
+              <w:t>26</w:t>
             </w:r>
             <w:r>
               <w:rPr>
@@ -4358,7 +3494,7 @@
               <w:sz w:val="22"/>
             </w:rPr>
           </w:pPr>
-          <w:hyperlink w:anchor="_Toc420087312" w:history="1">
+          <w:hyperlink w:anchor="_Toc421305122" w:history="1">
             <w:r>
               <w:rPr>
                 <w:rStyle w:val="Hyperlink"/>
@@ -4400,7 +3536,7 @@
                 <w:noProof/>
                 <w:webHidden/>
               </w:rPr>
-              <w:instrText xml:space="preserve"> PAGEREF _Toc420087312 \h </w:instrText>
+              <w:instrText xml:space="preserve"> PAGEREF _Toc421305122 \h </w:instrText>
             </w:r>
             <w:r>
               <w:rPr>
@@ -4420,7 +3556,7 @@
                 <w:noProof/>
                 <w:webHidden/>
               </w:rPr>
-              <w:t>39</w:t>
+              <w:t>27</w:t>
             </w:r>
             <w:r>
               <w:rPr>
@@ -4445,7 +3581,7 @@
               <w:sz w:val="22"/>
             </w:rPr>
           </w:pPr>
-          <w:hyperlink w:anchor="_Toc420087313" w:history="1">
+          <w:hyperlink w:anchor="_Toc421305123" w:history="1">
             <w:r>
               <w:rPr>
                 <w:rStyle w:val="Hyperlink"/>
@@ -4487,7 +3623,7 @@
                 <w:noProof/>
                 <w:webHidden/>
               </w:rPr>
-              <w:instrText xml:space="preserve"> PAGEREF _Toc420087313 \h </w:instrText>
+              <w:instrText xml:space="preserve"> PAGEREF _Toc421305123 \h </w:instrText>
             </w:r>
             <w:r>
               <w:rPr>
@@ -4507,7 +3643,7 @@
                 <w:noProof/>
                 <w:webHidden/>
               </w:rPr>
-              <w:t>39</w:t>
+              <w:t>27</w:t>
             </w:r>
             <w:r>
               <w:rPr>
@@ -4532,7 +3668,7 @@
               <w:sz w:val="22"/>
             </w:rPr>
           </w:pPr>
-          <w:hyperlink w:anchor="_Toc420087314" w:history="1">
+          <w:hyperlink w:anchor="_Toc421305124" w:history="1">
             <w:r>
               <w:rPr>
                 <w:rStyle w:val="Hyperlink"/>
@@ -4574,7 +3710,7 @@
                 <w:noProof/>
                 <w:webHidden/>
               </w:rPr>
-              <w:instrText xml:space="preserve"> PAGEREF _Toc420087314 \h </w:instrText>
+              <w:instrText xml:space="preserve"> PAGEREF _Toc421305124 \h </w:instrText>
             </w:r>
             <w:r>
               <w:rPr>
@@ -4594,7 +3730,7 @@
                 <w:noProof/>
                 <w:webHidden/>
               </w:rPr>
-              <w:t>40</w:t>
+              <w:t>28</w:t>
             </w:r>
             <w:r>
               <w:rPr>
@@ -4618,7 +3754,7 @@
               <w:sz w:val="22"/>
             </w:rPr>
           </w:pPr>
-          <w:hyperlink w:anchor="_Toc420087315" w:history="1">
+          <w:hyperlink w:anchor="_Toc421305125" w:history="1">
             <w:r>
               <w:rPr>
                 <w:rStyle w:val="Hyperlink"/>
@@ -4662,7 +3798,7 @@
                 <w:noProof/>
                 <w:webHidden/>
               </w:rPr>
-              <w:instrText xml:space="preserve"> PAGEREF _Toc420087315 \h </w:instrText>
+              <w:instrText xml:space="preserve"> PAGEREF _Toc421305125 \h </w:instrText>
             </w:r>
             <w:r>
               <w:rPr>
@@ -4682,7 +3818,7 @@
                 <w:noProof/>
                 <w:webHidden/>
               </w:rPr>
-              <w:t>41</w:t>
+              <w:t>29</w:t>
             </w:r>
             <w:r>
               <w:rPr>
@@ -4706,7 +3842,7 @@
               <w:sz w:val="22"/>
             </w:rPr>
           </w:pPr>
-          <w:hyperlink w:anchor="_Toc420087316" w:history="1">
+          <w:hyperlink w:anchor="_Toc421305126" w:history="1">
             <w:r>
               <w:rPr>
                 <w:rStyle w:val="Hyperlink"/>
@@ -4748,7 +3884,7 @@
                 <w:noProof/>
                 <w:webHidden/>
               </w:rPr>
-              <w:instrText xml:space="preserve"> PAGEREF _Toc420087316 \h </w:instrText>
+              <w:instrText xml:space="preserve"> PAGEREF _Toc421305126 \h </w:instrText>
             </w:r>
             <w:r>
               <w:rPr>
@@ -4768,7 +3904,7 @@
                 <w:noProof/>
                 <w:webHidden/>
               </w:rPr>
-              <w:t>42</w:t>
+              <w:t>30</w:t>
             </w:r>
             <w:r>
               <w:rPr>
@@ -4827,7 +3963,7 @@
           <w:rFonts w:ascii="Arial" w:hAnsi="Arial" w:cs="Arial"/>
         </w:rPr>
       </w:pPr>
-      <w:bookmarkStart w:id="0" w:name="_Toc420087269"/>
+      <w:bookmarkStart w:id="0" w:name="_Toc421305091"/>
       <w:r>
         <w:rPr>
           <w:rFonts w:ascii="Arial" w:hAnsi="Arial" w:cs="Arial"/>
@@ -4845,7 +3981,7 @@
           <w:numId w:val="1"/>
         </w:numPr>
       </w:pPr>
-      <w:bookmarkStart w:id="1" w:name="_Toc420087270"/>
+      <w:bookmarkStart w:id="1" w:name="_Toc421305092"/>
       <w:r>
         <w:rPr>
           <w:rFonts w:hint="eastAsia"/>
@@ -5048,7 +4184,7 @@
           <w:numId w:val="1"/>
         </w:numPr>
       </w:pPr>
-      <w:bookmarkStart w:id="2" w:name="_Toc420087271"/>
+      <w:bookmarkStart w:id="2" w:name="_Toc421305093"/>
       <w:r>
         <w:rPr>
           <w:rFonts w:hint="eastAsia"/>
@@ -5191,7 +4327,7 @@
           <w:numId w:val="1"/>
         </w:numPr>
       </w:pPr>
-      <w:bookmarkStart w:id="3" w:name="_Toc420087272"/>
+      <w:bookmarkStart w:id="3" w:name="_Toc421305094"/>
       <w:r>
         <w:t xml:space="preserve">Additional </w:t>
       </w:r>
@@ -5247,7 +4383,7 @@
           <w:rFonts w:ascii="Arial" w:hAnsi="Arial" w:cs="Arial"/>
         </w:rPr>
       </w:pPr>
-      <w:bookmarkStart w:id="4" w:name="_Toc420087273"/>
+      <w:bookmarkStart w:id="4" w:name="_Toc421305095"/>
       <w:r>
         <w:rPr>
           <w:rFonts w:ascii="Arial" w:hAnsi="Arial" w:cs="Arial"/>
@@ -5275,7 +4411,7 @@
           <w:rFonts w:ascii="Arial" w:hAnsi="Arial" w:cs="Arial"/>
         </w:rPr>
       </w:pPr>
-      <w:bookmarkStart w:id="5" w:name="_Toc420087274"/>
+      <w:bookmarkStart w:id="5" w:name="_Toc421305096"/>
       <w:proofErr w:type="spellStart"/>
       <w:r>
         <w:rPr>
@@ -5311,7 +4447,7 @@
         <w:pStyle w:val="Heading3"/>
         <w:ind w:leftChars="0" w:firstLineChars="0" w:firstLine="460"/>
       </w:pPr>
-      <w:bookmarkStart w:id="6" w:name="_Toc420087275"/>
+      <w:bookmarkStart w:id="6" w:name="_Toc421305097"/>
       <w:r>
         <w:t xml:space="preserve">2.1.1. </w:t>
       </w:r>
@@ -5342,7 +4478,6 @@
         <w:rPr>
           <w:rFonts w:hint="eastAsia"/>
           <w:noProof/>
-          <w:lang w:eastAsia="en-US"/>
         </w:rPr>
         <w:drawing>
           <wp:inline distT="0" distB="0" distL="0" distR="0" wp14:anchorId="5F593728" wp14:editId="7CA5F10A">
@@ -5400,7 +4535,7 @@
         <w:widowControl/>
         <w:numPr>
           <w:ilvl w:val="2"/>
-          <w:numId w:val="8"/>
+          <w:numId w:val="9"/>
         </w:numPr>
         <w:wordWrap/>
         <w:autoSpaceDE/>
@@ -5410,7 +4545,7 @@
           <w:rFonts w:ascii="Arial" w:hAnsi="Arial" w:cs="Arial"/>
         </w:rPr>
       </w:pPr>
-      <w:bookmarkStart w:id="7" w:name="_Toc420087276"/>
+      <w:bookmarkStart w:id="7" w:name="_Toc421305098"/>
       <w:r>
         <w:rPr>
           <w:rStyle w:val="Heading3Char"/>
@@ -5442,7 +4577,6 @@
         <w:rPr>
           <w:rFonts w:ascii="Arial" w:hAnsi="Arial" w:cs="Arial" w:hint="eastAsia"/>
           <w:noProof/>
-          <w:lang w:eastAsia="en-US"/>
         </w:rPr>
         <w:drawing>
           <wp:inline distT="0" distB="0" distL="0" distR="0" wp14:anchorId="051D01F9" wp14:editId="44E17251">
@@ -5590,7 +4724,6 @@
         <w:rPr>
           <w:rFonts w:hint="eastAsia"/>
           <w:noProof/>
-          <w:lang w:eastAsia="en-US"/>
         </w:rPr>
         <w:lastRenderedPageBreak/>
         <w:drawing>
@@ -5788,12 +4921,13 @@
       <w:pPr>
         <w:pStyle w:val="Heading2"/>
       </w:pPr>
-      <w:bookmarkStart w:id="8" w:name="_Toc420087277"/>
+      <w:bookmarkStart w:id="8" w:name="_Toc421305099"/>
       <w:proofErr w:type="gramStart"/>
       <w:r>
         <w:rPr>
           <w:rFonts w:hint="eastAsia"/>
         </w:rPr>
+        <w:lastRenderedPageBreak/>
         <w:t>2.2</w:t>
       </w:r>
       <w:r>
@@ -5821,7 +4955,7 @@
         <w:pStyle w:val="Heading3"/>
         <w:ind w:left="1000" w:hanging="400"/>
       </w:pPr>
-      <w:bookmarkStart w:id="9" w:name="_Toc420087278"/>
+      <w:bookmarkStart w:id="9" w:name="_Toc421305100"/>
       <w:r>
         <w:t>2.2.1. Password registration</w:t>
       </w:r>
@@ -5850,7 +4984,6 @@
         <w:rPr>
           <w:rFonts w:ascii="Arial" w:hAnsi="Arial" w:cs="Arial"/>
           <w:noProof/>
-          <w:lang w:eastAsia="en-US"/>
         </w:rPr>
         <w:drawing>
           <wp:inline distT="0" distB="0" distL="0" distR="0" wp14:anchorId="5874874F" wp14:editId="0977C86E">
@@ -5924,7 +5057,7 @@
         <w:pStyle w:val="Heading3"/>
         <w:ind w:left="1000" w:hanging="400"/>
       </w:pPr>
-      <w:bookmarkStart w:id="10" w:name="_Toc420087279"/>
+      <w:bookmarkStart w:id="10" w:name="_Toc421305101"/>
       <w:r>
         <w:lastRenderedPageBreak/>
         <w:t>2.2.2. Configure security zone</w:t>
@@ -5948,7 +5081,6 @@
         <w:rPr>
           <w:rFonts w:ascii="Arial" w:hAnsi="Arial" w:cs="Arial" w:hint="eastAsia"/>
           <w:noProof/>
-          <w:lang w:eastAsia="en-US"/>
         </w:rPr>
         <w:drawing>
           <wp:inline distT="0" distB="0" distL="0" distR="0" wp14:anchorId="5350D88F" wp14:editId="5F90D36B">
@@ -6044,7 +5176,7 @@
         <w:pStyle w:val="Heading3"/>
         <w:ind w:left="1000" w:hanging="400"/>
       </w:pPr>
-      <w:bookmarkStart w:id="11" w:name="_Toc420087281"/>
+      <w:bookmarkStart w:id="11" w:name="_Toc421305102"/>
       <w:r>
         <w:rPr>
           <w:rFonts w:hint="eastAsia"/>
@@ -6071,7 +5203,6 @@
         <w:rPr>
           <w:rFonts w:ascii="Arial" w:hAnsi="Arial" w:cs="Arial" w:hint="eastAsia"/>
           <w:noProof/>
-          <w:lang w:eastAsia="en-US"/>
         </w:rPr>
         <w:drawing>
           <wp:inline distT="0" distB="0" distL="0" distR="0" wp14:anchorId="520B982C" wp14:editId="21D9A3D5">
@@ -6145,7 +5276,7 @@
         <w:pStyle w:val="Heading3"/>
         <w:ind w:left="1000" w:hanging="400"/>
       </w:pPr>
-      <w:bookmarkStart w:id="12" w:name="_Toc420087282"/>
+      <w:bookmarkStart w:id="12" w:name="_Toc421305103"/>
       <w:r>
         <w:lastRenderedPageBreak/>
         <w:t>2.2.5 Logout</w:t>
@@ -6166,7 +5297,6 @@
         <w:rPr>
           <w:rFonts w:ascii="Arial" w:hAnsi="Arial" w:cs="Arial"/>
           <w:noProof/>
-          <w:lang w:eastAsia="en-US"/>
         </w:rPr>
         <w:drawing>
           <wp:inline distT="0" distB="0" distL="0" distR="0" wp14:anchorId="356EDFAC" wp14:editId="79879349">
@@ -6239,7 +5369,7 @@
       <w:pPr>
         <w:pStyle w:val="Heading2"/>
       </w:pPr>
-      <w:bookmarkStart w:id="13" w:name="_Toc420087283"/>
+      <w:bookmarkStart w:id="13" w:name="_Toc421305104"/>
       <w:r>
         <w:rPr>
           <w:rFonts w:hint="eastAsia"/>
@@ -6273,7 +5403,7 @@
         <w:pStyle w:val="Heading3"/>
         <w:ind w:left="1000" w:hanging="400"/>
       </w:pPr>
-      <w:bookmarkStart w:id="14" w:name="_Toc420087284"/>
+      <w:bookmarkStart w:id="14" w:name="_Toc421305105"/>
       <w:r>
         <w:t>2.3.1. Arm all devices</w:t>
       </w:r>
@@ -6296,7 +5426,6 @@
         <w:rPr>
           <w:rFonts w:ascii="Arial" w:hAnsi="Arial" w:cs="Arial" w:hint="eastAsia"/>
           <w:noProof/>
-          <w:lang w:eastAsia="en-US"/>
         </w:rPr>
         <w:drawing>
           <wp:inline distT="0" distB="0" distL="0" distR="0" wp14:anchorId="612A5480" wp14:editId="2FF88B71">
@@ -6442,7 +5571,7 @@
         <w:pStyle w:val="Heading3"/>
         <w:ind w:left="1000" w:hanging="400"/>
       </w:pPr>
-      <w:bookmarkStart w:id="15" w:name="_Toc420087285"/>
+      <w:bookmarkStart w:id="15" w:name="_Toc421305106"/>
       <w:r>
         <w:rPr>
           <w:rFonts w:hint="eastAsia"/>
@@ -6468,7 +5597,6 @@
         <w:rPr>
           <w:rFonts w:ascii="Arial" w:hAnsi="Arial" w:cs="Arial" w:hint="eastAsia"/>
           <w:noProof/>
-          <w:lang w:eastAsia="en-US"/>
         </w:rPr>
         <w:drawing>
           <wp:inline distT="0" distB="0" distL="0" distR="0" wp14:anchorId="6D0A38D4" wp14:editId="3C33017F">
@@ -6564,7 +5692,7 @@
         <w:pStyle w:val="Heading3"/>
         <w:ind w:left="1000" w:hanging="400"/>
       </w:pPr>
-      <w:bookmarkStart w:id="16" w:name="_Toc420087286"/>
+      <w:bookmarkStart w:id="16" w:name="_Toc421305107"/>
       <w:r>
         <w:rPr>
           <w:rFonts w:hint="eastAsia"/>
@@ -6594,7 +5722,6 @@
         <w:rPr>
           <w:rFonts w:ascii="Arial" w:hAnsi="Arial" w:cs="Arial"/>
           <w:noProof/>
-          <w:lang w:eastAsia="en-US"/>
         </w:rPr>
         <w:drawing>
           <wp:inline distT="0" distB="0" distL="0" distR="0" wp14:anchorId="0BCD2EF2" wp14:editId="598EAA2B">
@@ -6668,7 +5795,7 @@
         <w:pStyle w:val="Heading3"/>
         <w:ind w:left="1000" w:hanging="400"/>
       </w:pPr>
-      <w:bookmarkStart w:id="17" w:name="_Toc420087287"/>
+      <w:bookmarkStart w:id="17" w:name="_Toc421305108"/>
       <w:r>
         <w:rPr>
           <w:rFonts w:hint="eastAsia"/>
@@ -6695,7 +5822,6 @@
         <w:rPr>
           <w:rFonts w:ascii="Arial" w:hAnsi="Arial" w:cs="Arial"/>
           <w:noProof/>
-          <w:lang w:eastAsia="en-US"/>
         </w:rPr>
         <w:drawing>
           <wp:inline distT="0" distB="0" distL="0" distR="0" wp14:anchorId="51230C8F" wp14:editId="48A5BB17">
@@ -6780,7 +5906,7 @@
         <w:pStyle w:val="Heading3"/>
         <w:ind w:left="1000" w:hanging="400"/>
       </w:pPr>
-      <w:bookmarkStart w:id="18" w:name="_Toc420087288"/>
+      <w:bookmarkStart w:id="18" w:name="_Toc421305109"/>
       <w:r>
         <w:rPr>
           <w:rFonts w:hint="eastAsia"/>
@@ -6810,7 +5936,6 @@
         <w:rPr>
           <w:rFonts w:ascii="Arial" w:hAnsi="Arial" w:cs="Arial"/>
           <w:noProof/>
-          <w:lang w:eastAsia="en-US"/>
         </w:rPr>
         <w:drawing>
           <wp:inline distT="0" distB="0" distL="0" distR="0" wp14:anchorId="190745D6" wp14:editId="470EEC79">
@@ -6884,7 +6009,7 @@
         <w:pStyle w:val="Heading3"/>
         <w:ind w:left="1000" w:hanging="400"/>
       </w:pPr>
-      <w:bookmarkStart w:id="19" w:name="_Toc420087289"/>
+      <w:bookmarkStart w:id="19" w:name="_Toc421305110"/>
       <w:r>
         <w:rPr>
           <w:rFonts w:hint="eastAsia"/>
@@ -6911,7 +6036,6 @@
         <w:rPr>
           <w:rFonts w:ascii="Arial" w:hAnsi="Arial" w:cs="Arial"/>
           <w:noProof/>
-          <w:lang w:eastAsia="en-US"/>
         </w:rPr>
         <w:drawing>
           <wp:inline distT="0" distB="0" distL="0" distR="0" wp14:anchorId="2292AD9C" wp14:editId="701AF05E">
@@ -6979,15 +6103,13 @@
         </w:rPr>
         <w:br w:type="page"/>
       </w:r>
-      <w:bookmarkStart w:id="20" w:name="_GoBack"/>
-      <w:bookmarkEnd w:id="20"/>
     </w:p>
     <w:p>
       <w:pPr>
         <w:pStyle w:val="Heading3"/>
         <w:ind w:left="1000" w:hanging="400"/>
       </w:pPr>
-      <w:bookmarkStart w:id="21" w:name="_Toc420087290"/>
+      <w:bookmarkStart w:id="20" w:name="_Toc421305111"/>
       <w:r>
         <w:lastRenderedPageBreak/>
         <w:t>2.3.7.</w:t>
@@ -6998,7 +6120,7 @@
       <w:r>
         <w:t xml:space="preserve"> (UC3-7)</w:t>
       </w:r>
-      <w:bookmarkEnd w:id="21"/>
+      <w:bookmarkEnd w:id="20"/>
     </w:p>
     <w:p>
       <w:pPr>
@@ -7020,7 +6142,6 @@
         <w:rPr>
           <w:rFonts w:ascii="Arial" w:hAnsi="Arial" w:cs="Arial"/>
           <w:noProof/>
-          <w:lang w:eastAsia="en-US"/>
         </w:rPr>
         <w:drawing>
           <wp:inline distT="0" distB="0" distL="0" distR="0" wp14:anchorId="548436EA" wp14:editId="6F3B9715">
@@ -7094,7 +6215,7 @@
         <w:pStyle w:val="Heading3"/>
         <w:ind w:left="1000" w:hanging="400"/>
       </w:pPr>
-      <w:bookmarkStart w:id="22" w:name="_Toc420087293"/>
+      <w:bookmarkStart w:id="21" w:name="_Toc421305112"/>
       <w:r>
         <w:lastRenderedPageBreak/>
         <w:t>2.3.10</w:t>
@@ -7108,7 +6229,7 @@
       <w:r>
         <w:t xml:space="preserve"> (UC3-9)</w:t>
       </w:r>
-      <w:bookmarkEnd w:id="22"/>
+      <w:bookmarkEnd w:id="21"/>
     </w:p>
     <w:p>
       <w:pPr>
@@ -7124,7 +6245,6 @@
         <w:rPr>
           <w:rFonts w:ascii="Arial" w:hAnsi="Arial" w:cs="Arial"/>
           <w:noProof/>
-          <w:lang w:eastAsia="en-US"/>
         </w:rPr>
         <w:drawing>
           <wp:inline distT="0" distB="0" distL="0" distR="0" wp14:anchorId="5C1FE5EE" wp14:editId="4EC4CB7A">
@@ -7214,7 +6334,7 @@
           <w:rFonts w:ascii="Arial" w:hAnsi="Arial" w:cs="Arial"/>
         </w:rPr>
       </w:pPr>
-      <w:bookmarkStart w:id="23" w:name="_Toc420087294"/>
+      <w:bookmarkStart w:id="22" w:name="_Toc421305113"/>
       <w:r>
         <w:rPr>
           <w:rStyle w:val="Heading3Char"/>
@@ -7235,13 +6355,13 @@
         </w:rPr>
         <w:t xml:space="preserve"> Detect window action</w:t>
       </w:r>
-      <w:bookmarkEnd w:id="23"/>
       <w:r>
         <w:rPr>
           <w:rStyle w:val="Heading3Char"/>
         </w:rPr>
         <w:t xml:space="preserve"> (UC3-10)</w:t>
       </w:r>
+      <w:bookmarkEnd w:id="22"/>
       <w:r>
         <w:rPr>
           <w:rFonts w:ascii="Arial" w:hAnsi="Arial" w:cs="Arial"/>
@@ -7252,7 +6372,6 @@
         <w:rPr>
           <w:rFonts w:ascii="Arial" w:hAnsi="Arial" w:cs="Arial" w:hint="eastAsia"/>
           <w:noProof/>
-          <w:lang w:eastAsia="en-US"/>
         </w:rPr>
         <w:drawing>
           <wp:inline distT="0" distB="0" distL="0" distR="0" wp14:anchorId="6EBEF65D" wp14:editId="2EFE2EF8">
@@ -7359,7 +6478,7 @@
         <w:pStyle w:val="Heading3"/>
         <w:ind w:left="1000" w:hanging="400"/>
       </w:pPr>
-      <w:bookmarkStart w:id="24" w:name="_Toc420087298"/>
+      <w:bookmarkStart w:id="23" w:name="_Toc421305114"/>
       <w:r>
         <w:lastRenderedPageBreak/>
         <w:t>2.3.15</w:t>
@@ -7373,10 +6492,10 @@
       <w:r>
         <w:t xml:space="preserve"> Camera view</w:t>
       </w:r>
-      <w:bookmarkEnd w:id="24"/>
       <w:r>
         <w:t xml:space="preserve"> (UC3-14)</w:t>
       </w:r>
+      <w:bookmarkEnd w:id="23"/>
     </w:p>
     <w:p>
       <w:pPr>
@@ -7392,7 +6511,6 @@
         <w:rPr>
           <w:rFonts w:ascii="Arial" w:hAnsi="Arial" w:cs="Arial" w:hint="eastAsia"/>
           <w:noProof/>
-          <w:lang w:eastAsia="en-US"/>
         </w:rPr>
         <w:drawing>
           <wp:inline distT="0" distB="0" distL="0" distR="0" wp14:anchorId="685CAA32" wp14:editId="45FA32A8">
@@ -7466,7 +6584,7 @@
         <w:pStyle w:val="Heading3"/>
         <w:ind w:left="1000" w:hanging="400"/>
       </w:pPr>
-      <w:bookmarkStart w:id="25" w:name="_Toc420087300"/>
+      <w:bookmarkStart w:id="24" w:name="_Toc421305115"/>
       <w:r>
         <w:lastRenderedPageBreak/>
         <w:t>2.3.17</w:t>
@@ -7474,10 +6592,10 @@
       <w:r>
         <w:t>. Camera zoom</w:t>
       </w:r>
-      <w:bookmarkEnd w:id="25"/>
       <w:r>
         <w:t xml:space="preserve"> (UC3-17)</w:t>
       </w:r>
+      <w:bookmarkEnd w:id="24"/>
     </w:p>
     <w:p>
       <w:pPr>
@@ -7493,7 +6611,6 @@
         <w:rPr>
           <w:rFonts w:ascii="Arial" w:hAnsi="Arial" w:cs="Arial"/>
           <w:noProof/>
-          <w:lang w:eastAsia="en-US"/>
         </w:rPr>
         <w:drawing>
           <wp:inline distT="0" distB="0" distL="0" distR="0" wp14:anchorId="2A761F7D" wp14:editId="10A2CAB1">
@@ -7567,7 +6684,7 @@
         <w:pStyle w:val="Heading3"/>
         <w:ind w:left="1000" w:hanging="400"/>
       </w:pPr>
-      <w:bookmarkStart w:id="26" w:name="_Toc420087301"/>
+      <w:bookmarkStart w:id="25" w:name="_Toc421305116"/>
       <w:r>
         <w:lastRenderedPageBreak/>
         <w:t>2.3.18</w:t>
@@ -7575,10 +6692,10 @@
       <w:r>
         <w:t>. Camera pan</w:t>
       </w:r>
-      <w:bookmarkEnd w:id="26"/>
       <w:r>
         <w:t xml:space="preserve"> (UC3-18)</w:t>
       </w:r>
+      <w:bookmarkEnd w:id="25"/>
     </w:p>
     <w:p>
       <w:pPr>
@@ -7594,7 +6711,6 @@
         <w:rPr>
           <w:rFonts w:ascii="Arial" w:hAnsi="Arial" w:cs="Arial"/>
           <w:noProof/>
-          <w:lang w:eastAsia="en-US"/>
         </w:rPr>
         <w:drawing>
           <wp:inline distT="0" distB="0" distL="0" distR="0" wp14:anchorId="50469854" wp14:editId="3F4EB8EA">
@@ -7671,7 +6787,7 @@
           <w:numId w:val="8"/>
         </w:numPr>
       </w:pPr>
-      <w:bookmarkStart w:id="27" w:name="_Toc420087307"/>
+      <w:bookmarkStart w:id="26" w:name="_Toc421305117"/>
       <w:r>
         <w:rPr>
           <w:rFonts w:hint="eastAsia"/>
@@ -7679,7 +6795,7 @@
         <w:lastRenderedPageBreak/>
         <w:t>State diagram</w:t>
       </w:r>
-      <w:bookmarkEnd w:id="27"/>
+      <w:bookmarkEnd w:id="26"/>
     </w:p>
     <w:p>
       <w:pPr>
@@ -7689,7 +6805,7 @@
           <w:numId w:val="8"/>
         </w:numPr>
       </w:pPr>
-      <w:bookmarkStart w:id="28" w:name="_Toc420087308"/>
+      <w:bookmarkStart w:id="27" w:name="_Toc421305118"/>
       <w:r>
         <w:rPr>
           <w:rFonts w:hint="eastAsia"/>
@@ -7699,7 +6815,7 @@
       <w:r>
         <w:t>computer</w:t>
       </w:r>
-      <w:bookmarkEnd w:id="28"/>
+      <w:bookmarkEnd w:id="27"/>
     </w:p>
     <w:p>
       <w:pPr>
@@ -7718,7 +6834,6 @@
         <w:rPr>
           <w:rFonts w:ascii="Arial" w:hAnsi="Arial" w:cs="Arial"/>
           <w:noProof/>
-          <w:lang w:eastAsia="en-US"/>
         </w:rPr>
         <w:drawing>
           <wp:inline distT="0" distB="0" distL="0" distR="0" wp14:anchorId="4A18C026" wp14:editId="32905529">
@@ -7786,7 +6901,7 @@
           <w:rFonts w:ascii="Arial" w:hAnsi="Arial" w:cs="Arial"/>
         </w:rPr>
       </w:pPr>
-      <w:bookmarkStart w:id="29" w:name="_Toc420087309"/>
+      <w:bookmarkStart w:id="28" w:name="_Toc421305119"/>
       <w:r>
         <w:rPr>
           <w:rStyle w:val="Heading2Char"/>
@@ -7795,7 +6910,7 @@
         <w:lastRenderedPageBreak/>
         <w:t>Event handlin</w:t>
       </w:r>
-      <w:bookmarkEnd w:id="29"/>
+      <w:bookmarkEnd w:id="28"/>
       <w:r>
         <w:rPr>
           <w:rFonts w:ascii="Arial" w:hAnsi="Arial" w:cs="Arial" w:hint="eastAsia"/>
@@ -7820,7 +6935,6 @@
         <w:rPr>
           <w:rFonts w:ascii="Arial" w:hAnsi="Arial" w:cs="Arial" w:hint="eastAsia"/>
           <w:noProof/>
-          <w:lang w:eastAsia="en-US"/>
         </w:rPr>
         <w:drawing>
           <wp:inline distT="0" distB="0" distL="0" distR="0" wp14:anchorId="661FDA30" wp14:editId="6F024A89">
@@ -7880,7 +6994,7 @@
           <w:numId w:val="8"/>
         </w:numPr>
       </w:pPr>
-      <w:bookmarkStart w:id="30" w:name="_Toc420087310"/>
+      <w:bookmarkStart w:id="29" w:name="_Toc421305120"/>
       <w:r>
         <w:rPr>
           <w:rFonts w:hint="eastAsia"/>
@@ -7888,7 +7002,7 @@
         <w:lastRenderedPageBreak/>
         <w:t>management interfaces</w:t>
       </w:r>
-      <w:bookmarkEnd w:id="30"/>
+      <w:bookmarkEnd w:id="29"/>
     </w:p>
     <w:p>
       <w:pPr>
@@ -7907,7 +7021,6 @@
         <w:rPr>
           <w:rFonts w:ascii="Arial" w:hAnsi="Arial" w:cs="Arial"/>
           <w:noProof/>
-          <w:lang w:eastAsia="en-US"/>
         </w:rPr>
         <w:drawing>
           <wp:inline distT="0" distB="0" distL="0" distR="0" wp14:anchorId="45F26793" wp14:editId="7F7C4B57">
@@ -7960,7 +7073,7 @@
           <w:numId w:val="8"/>
         </w:numPr>
       </w:pPr>
-      <w:bookmarkStart w:id="31" w:name="_Toc420087311"/>
+      <w:bookmarkStart w:id="30" w:name="_Toc421305121"/>
       <w:proofErr w:type="spellStart"/>
       <w:r>
         <w:lastRenderedPageBreak/>
@@ -7976,7 +7089,7 @@
         </w:rPr>
         <w:t>console</w:t>
       </w:r>
-      <w:bookmarkEnd w:id="31"/>
+      <w:bookmarkEnd w:id="30"/>
     </w:p>
     <w:p>
       <w:pPr>
@@ -7992,13 +7105,11 @@
       <w:r>
         <w:rPr>
           <w:noProof/>
-          <w:lang w:eastAsia="en-US"/>
-        </w:rPr>
-        <w:lastRenderedPageBreak/>
+        </w:rPr>
         <w:drawing>
-          <wp:inline distT="0" distB="0" distL="0" distR="0" wp14:anchorId="5E6339BF" wp14:editId="1FAB3905">
-            <wp:extent cx="7861592" cy="2925375"/>
-            <wp:effectExtent l="0" t="8255" r="0" b="0"/>
+          <wp:inline distT="0" distB="0" distL="0" distR="0" wp14:anchorId="5E6339BF" wp14:editId="3AC7C033">
+            <wp:extent cx="7680901" cy="2858138"/>
+            <wp:effectExtent l="0" t="8255" r="7620" b="7620"/>
             <wp:docPr id="24" name="그림 24" descr="D:\KAIST\CS350 - Introduction to Software Engineering\Safehome Project\Phase 3\seokju\state diagram\console.PNG"/>
             <wp:cNvGraphicFramePr>
               <a:graphicFrameLocks xmlns:a="http://schemas.openxmlformats.org/drawingml/2006/main" noChangeAspect="1"/>
@@ -8028,7 +7139,7 @@
                   <pic:spPr bwMode="auto">
                     <a:xfrm rot="5400000">
                       <a:off x="0" y="0"/>
-                      <a:ext cx="7902582" cy="2940628"/>
+                      <a:ext cx="7734838" cy="2878208"/>
                     </a:xfrm>
                     <a:prstGeom prst="rect">
                       <a:avLst/>
@@ -8053,12 +7164,12 @@
           <w:numId w:val="8"/>
         </w:numPr>
       </w:pPr>
-      <w:bookmarkStart w:id="32" w:name="_Toc420087312"/>
+      <w:bookmarkStart w:id="31" w:name="_Toc421305122"/>
       <w:r>
         <w:lastRenderedPageBreak/>
         <w:t>Class diagram</w:t>
       </w:r>
-      <w:bookmarkEnd w:id="32"/>
+      <w:bookmarkEnd w:id="31"/>
     </w:p>
     <w:p>
       <w:pPr>
@@ -8068,11 +7179,10 @@
           <w:numId w:val="8"/>
         </w:numPr>
       </w:pPr>
-      <w:bookmarkStart w:id="33" w:name="_Toc420087313"/>
+      <w:bookmarkStart w:id="32" w:name="_Toc421305123"/>
       <w:r>
         <w:rPr>
           <w:noProof/>
-          <w:lang w:eastAsia="en-US"/>
         </w:rPr>
         <w:drawing>
           <wp:anchor distT="0" distB="0" distL="114300" distR="114300" simplePos="0" relativeHeight="251664384" behindDoc="0" locked="0" layoutInCell="1" allowOverlap="1" wp14:anchorId="06B72620" wp14:editId="3B3E3AAB">
@@ -8139,7 +7249,7 @@
       <w:r>
         <w:t xml:space="preserve"> application</w:t>
       </w:r>
-      <w:bookmarkEnd w:id="33"/>
+      <w:bookmarkEnd w:id="32"/>
     </w:p>
     <w:p>
       <w:pPr>
@@ -8169,7 +7279,7 @@
           <w:numId w:val="8"/>
         </w:numPr>
       </w:pPr>
-      <w:bookmarkStart w:id="34" w:name="_Toc420087314"/>
+      <w:bookmarkStart w:id="33" w:name="_Toc421305124"/>
       <w:proofErr w:type="spellStart"/>
       <w:r>
         <w:lastRenderedPageBreak/>
@@ -8179,7 +7289,7 @@
       <w:r>
         <w:t xml:space="preserve"> console</w:t>
       </w:r>
-      <w:bookmarkEnd w:id="34"/>
+      <w:bookmarkEnd w:id="33"/>
     </w:p>
     <w:p>
       <w:pPr>
@@ -8188,7 +7298,6 @@
       <w:r>
         <w:rPr>
           <w:noProof/>
-          <w:lang w:eastAsia="en-US"/>
         </w:rPr>
         <w:drawing>
           <wp:inline distT="0" distB="0" distL="0" distR="0" wp14:anchorId="5D5D8FEE" wp14:editId="6967872F">
@@ -8268,7 +7377,7 @@
           <w:rFonts w:ascii="Arial" w:hAnsi="Arial" w:cs="Arial"/>
         </w:rPr>
       </w:pPr>
-      <w:bookmarkStart w:id="35" w:name="_Toc420087315"/>
+      <w:bookmarkStart w:id="34" w:name="_Toc421305125"/>
       <w:r>
         <w:rPr>
           <w:rFonts w:ascii="Arial" w:hAnsi="Arial" w:cs="Arial"/>
@@ -8276,7 +7385,7 @@
         <w:lastRenderedPageBreak/>
         <w:t>Authorship</w:t>
       </w:r>
-      <w:bookmarkEnd w:id="35"/>
+      <w:bookmarkEnd w:id="34"/>
     </w:p>
     <w:p>
       <w:pPr>
@@ -8667,12 +7776,12 @@
           <w:numId w:val="2"/>
         </w:numPr>
       </w:pPr>
-      <w:bookmarkStart w:id="36" w:name="_Toc420087316"/>
+      <w:bookmarkStart w:id="35" w:name="_Toc421305126"/>
       <w:r>
         <w:lastRenderedPageBreak/>
         <w:t>Terminology</w:t>
       </w:r>
-      <w:bookmarkEnd w:id="36"/>
+      <w:bookmarkEnd w:id="35"/>
     </w:p>
     <w:p>
       <w:pPr>
@@ -8985,6 +8094,7 @@
           <w:b/>
           <w:u w:val="single"/>
         </w:rPr>
+        <w:lastRenderedPageBreak/>
         <w:t>Control panel</w:t>
       </w:r>
     </w:p>
@@ -9050,14 +8160,71 @@
     </w:p>
     <w:p/>
     <w:p/>
-    <w:p/>
+    <w:p>
+      <w:pPr>
+        <w:widowControl/>
+        <w:wordWrap/>
+        <w:autoSpaceDE/>
+        <w:autoSpaceDN/>
+      </w:pPr>
+      <w:r>
+        <w:br w:type="page"/>
+      </w:r>
+    </w:p>
+    <w:p>
+      <w:pPr>
+        <w:pStyle w:val="ListParagraph"/>
+        <w:numPr>
+          <w:ilvl w:val="1"/>
+          <w:numId w:val="2"/>
+        </w:numPr>
+        <w:ind w:leftChars="0"/>
+      </w:pPr>
+      <w:r>
+        <w:lastRenderedPageBreak/>
+        <w:t>Version History</w:t>
+      </w:r>
+    </w:p>
+    <w:p>
+      <w:r>
+        <w:t>Version 1.0 (2015/05/21)</w:t>
+      </w:r>
+    </w:p>
+    <w:p>
+      <w:pPr>
+        <w:pStyle w:val="ListParagraph"/>
+        <w:numPr>
+          <w:ilvl w:val="0"/>
+          <w:numId w:val="10"/>
+        </w:numPr>
+        <w:ind w:leftChars="0"/>
+      </w:pPr>
+      <w:r>
+        <w:t>Original Version submitted</w:t>
+      </w:r>
+    </w:p>
+    <w:p>
+      <w:r>
+        <w:t>Version 1.1 (2015/06/05)</w:t>
+      </w:r>
+    </w:p>
+    <w:p>
+      <w:pPr>
+        <w:pStyle w:val="ListParagraph"/>
+        <w:numPr>
+          <w:ilvl w:val="0"/>
+          <w:numId w:val="10"/>
+        </w:numPr>
+        <w:ind w:leftChars="0"/>
+      </w:pPr>
+      <w:r>
+        <w:t>Reduced version with less scope</w:t>
+      </w:r>
+      <w:bookmarkStart w:id="36" w:name="_GoBack"/>
+      <w:bookmarkEnd w:id="36"/>
+    </w:p>
     <w:sectPr>
-      <w:headerReference w:type="even" r:id="rId34"/>
-      <w:headerReference w:type="default" r:id="rId35"/>
-      <w:footerReference w:type="even" r:id="rId36"/>
-      <w:footerReference w:type="default" r:id="rId37"/>
-      <w:headerReference w:type="first" r:id="rId38"/>
-      <w:footerReference w:type="first" r:id="rId39"/>
+      <w:headerReference w:type="default" r:id="rId34"/>
       <w:pgSz w:w="11906" w:h="16838"/>
       <w:pgMar w:top="1108" w:right="1440" w:bottom="1440" w:left="1440" w:header="851" w:footer="992" w:gutter="0"/>
       <w:pgNumType w:start="0"/>
@@ -9070,7 +8237,7 @@
 </file>
 
 <file path=word/endnotes.xml><?xml version="1.0" encoding="utf-8"?>
-<w:endnotes xmlns:wpc="http://schemas.microsoft.com/office/word/2010/wordprocessingCanvas" xmlns:mo="http://schemas.microsoft.com/office/mac/office/2008/main" xmlns:mc="http://schemas.openxmlformats.org/markup-compatibility/2006" xmlns:mv="urn:schemas-microsoft-com:mac:vml" xmlns:o="urn:schemas-microsoft-com:office:office" xmlns:r="http://schemas.openxmlformats.org/officeDocument/2006/relationships" xmlns:m="http://schemas.openxmlformats.org/officeDocument/2006/math" xmlns:v="urn:schemas-microsoft-com:vml" xmlns:wp14="http://schemas.microsoft.com/office/word/2010/wordprocessingDrawing" xmlns:wp="http://schemas.openxmlformats.org/drawingml/2006/wordprocessingDrawing" xmlns:w10="urn:schemas-microsoft-com:office:word" xmlns:w="http://schemas.openxmlformats.org/wordprocessingml/2006/main" xmlns:w14="http://schemas.microsoft.com/office/word/2010/wordml" xmlns:w15="http://schemas.microsoft.com/office/word/2012/wordml" xmlns:wpg="http://schemas.microsoft.com/office/word/2010/wordprocessingGroup" xmlns:wpi="http://schemas.microsoft.com/office/word/2010/wordprocessingInk" xmlns:wne="http://schemas.microsoft.com/office/word/2006/wordml" xmlns:wps="http://schemas.microsoft.com/office/word/2010/wordprocessingShape" mc:Ignorable="w14 w15 wp14">
+<w:endnotes xmlns:wpc="http://schemas.microsoft.com/office/word/2010/wordprocessingCanvas" xmlns:mc="http://schemas.openxmlformats.org/markup-compatibility/2006" xmlns:o="urn:schemas-microsoft-com:office:office" xmlns:r="http://schemas.openxmlformats.org/officeDocument/2006/relationships" xmlns:m="http://schemas.openxmlformats.org/officeDocument/2006/math" xmlns:v="urn:schemas-microsoft-com:vml" xmlns:wp14="http://schemas.microsoft.com/office/word/2010/wordprocessingDrawing" xmlns:wp="http://schemas.openxmlformats.org/drawingml/2006/wordprocessingDrawing" xmlns:w10="urn:schemas-microsoft-com:office:word" xmlns:w="http://schemas.openxmlformats.org/wordprocessingml/2006/main" xmlns:w14="http://schemas.microsoft.com/office/word/2010/wordml" xmlns:w15="http://schemas.microsoft.com/office/word/2012/wordml" xmlns:wpg="http://schemas.microsoft.com/office/word/2010/wordprocessingGroup" xmlns:wpi="http://schemas.microsoft.com/office/word/2010/wordprocessingInk" xmlns:wne="http://schemas.microsoft.com/office/word/2006/wordml" xmlns:wps="http://schemas.microsoft.com/office/word/2010/wordprocessingShape" mc:Ignorable="w14 w15 wp14">
   <w:endnote w:type="separator" w:id="-1">
     <w:p>
       <w:pPr>
@@ -9094,38 +8261,8 @@
 </w:endnotes>
 </file>
 
-<file path=word/footer1.xml><?xml version="1.0" encoding="utf-8"?>
-<w:ftr xmlns:wpc="http://schemas.microsoft.com/office/word/2010/wordprocessingCanvas" xmlns:mo="http://schemas.microsoft.com/office/mac/office/2008/main" xmlns:mc="http://schemas.openxmlformats.org/markup-compatibility/2006" xmlns:mv="urn:schemas-microsoft-com:mac:vml" xmlns:o="urn:schemas-microsoft-com:office:office" xmlns:r="http://schemas.openxmlformats.org/officeDocument/2006/relationships" xmlns:m="http://schemas.openxmlformats.org/officeDocument/2006/math" xmlns:v="urn:schemas-microsoft-com:vml" xmlns:wp14="http://schemas.microsoft.com/office/word/2010/wordprocessingDrawing" xmlns:wp="http://schemas.openxmlformats.org/drawingml/2006/wordprocessingDrawing" xmlns:w10="urn:schemas-microsoft-com:office:word" xmlns:w="http://schemas.openxmlformats.org/wordprocessingml/2006/main" xmlns:w14="http://schemas.microsoft.com/office/word/2010/wordml" xmlns:w15="http://schemas.microsoft.com/office/word/2012/wordml" xmlns:wpg="http://schemas.microsoft.com/office/word/2010/wordprocessingGroup" xmlns:wpi="http://schemas.microsoft.com/office/word/2010/wordprocessingInk" xmlns:wne="http://schemas.microsoft.com/office/word/2006/wordml" xmlns:wps="http://schemas.microsoft.com/office/word/2010/wordprocessingShape" mc:Ignorable="w14 w15 wp14">
-  <w:p>
-    <w:pPr>
-      <w:pStyle w:val="Footer"/>
-    </w:pPr>
-  </w:p>
-</w:ftr>
-</file>
-
-<file path=word/footer2.xml><?xml version="1.0" encoding="utf-8"?>
-<w:ftr xmlns:wpc="http://schemas.microsoft.com/office/word/2010/wordprocessingCanvas" xmlns:mo="http://schemas.microsoft.com/office/mac/office/2008/main" xmlns:mc="http://schemas.openxmlformats.org/markup-compatibility/2006" xmlns:mv="urn:schemas-microsoft-com:mac:vml" xmlns:o="urn:schemas-microsoft-com:office:office" xmlns:r="http://schemas.openxmlformats.org/officeDocument/2006/relationships" xmlns:m="http://schemas.openxmlformats.org/officeDocument/2006/math" xmlns:v="urn:schemas-microsoft-com:vml" xmlns:wp14="http://schemas.microsoft.com/office/word/2010/wordprocessingDrawing" xmlns:wp="http://schemas.openxmlformats.org/drawingml/2006/wordprocessingDrawing" xmlns:w10="urn:schemas-microsoft-com:office:word" xmlns:w="http://schemas.openxmlformats.org/wordprocessingml/2006/main" xmlns:w14="http://schemas.microsoft.com/office/word/2010/wordml" xmlns:w15="http://schemas.microsoft.com/office/word/2012/wordml" xmlns:wpg="http://schemas.microsoft.com/office/word/2010/wordprocessingGroup" xmlns:wpi="http://schemas.microsoft.com/office/word/2010/wordprocessingInk" xmlns:wne="http://schemas.microsoft.com/office/word/2006/wordml" xmlns:wps="http://schemas.microsoft.com/office/word/2010/wordprocessingShape" mc:Ignorable="w14 w15 wp14">
-  <w:p>
-    <w:pPr>
-      <w:pStyle w:val="Footer"/>
-    </w:pPr>
-  </w:p>
-</w:ftr>
-</file>
-
-<file path=word/footer3.xml><?xml version="1.0" encoding="utf-8"?>
-<w:ftr xmlns:wpc="http://schemas.microsoft.com/office/word/2010/wordprocessingCanvas" xmlns:mo="http://schemas.microsoft.com/office/mac/office/2008/main" xmlns:mc="http://schemas.openxmlformats.org/markup-compatibility/2006" xmlns:mv="urn:schemas-microsoft-com:mac:vml" xmlns:o="urn:schemas-microsoft-com:office:office" xmlns:r="http://schemas.openxmlformats.org/officeDocument/2006/relationships" xmlns:m="http://schemas.openxmlformats.org/officeDocument/2006/math" xmlns:v="urn:schemas-microsoft-com:vml" xmlns:wp14="http://schemas.microsoft.com/office/word/2010/wordprocessingDrawing" xmlns:wp="http://schemas.openxmlformats.org/drawingml/2006/wordprocessingDrawing" xmlns:w10="urn:schemas-microsoft-com:office:word" xmlns:w="http://schemas.openxmlformats.org/wordprocessingml/2006/main" xmlns:w14="http://schemas.microsoft.com/office/word/2010/wordml" xmlns:w15="http://schemas.microsoft.com/office/word/2012/wordml" xmlns:wpg="http://schemas.microsoft.com/office/word/2010/wordprocessingGroup" xmlns:wpi="http://schemas.microsoft.com/office/word/2010/wordprocessingInk" xmlns:wne="http://schemas.microsoft.com/office/word/2006/wordml" xmlns:wps="http://schemas.microsoft.com/office/word/2010/wordprocessingShape" mc:Ignorable="w14 w15 wp14">
-  <w:p>
-    <w:pPr>
-      <w:pStyle w:val="Footer"/>
-    </w:pPr>
-  </w:p>
-</w:ftr>
-</file>
-
 <file path=word/footnotes.xml><?xml version="1.0" encoding="utf-8"?>
-<w:footnotes xmlns:wpc="http://schemas.microsoft.com/office/word/2010/wordprocessingCanvas" xmlns:mo="http://schemas.microsoft.com/office/mac/office/2008/main" xmlns:mc="http://schemas.openxmlformats.org/markup-compatibility/2006" xmlns:mv="urn:schemas-microsoft-com:mac:vml" xmlns:o="urn:schemas-microsoft-com:office:office" xmlns:r="http://schemas.openxmlformats.org/officeDocument/2006/relationships" xmlns:m="http://schemas.openxmlformats.org/officeDocument/2006/math" xmlns:v="urn:schemas-microsoft-com:vml" xmlns:wp14="http://schemas.microsoft.com/office/word/2010/wordprocessingDrawing" xmlns:wp="http://schemas.openxmlformats.org/drawingml/2006/wordprocessingDrawing" xmlns:w10="urn:schemas-microsoft-com:office:word" xmlns:w="http://schemas.openxmlformats.org/wordprocessingml/2006/main" xmlns:w14="http://schemas.microsoft.com/office/word/2010/wordml" xmlns:w15="http://schemas.microsoft.com/office/word/2012/wordml" xmlns:wpg="http://schemas.microsoft.com/office/word/2010/wordprocessingGroup" xmlns:wpi="http://schemas.microsoft.com/office/word/2010/wordprocessingInk" xmlns:wne="http://schemas.microsoft.com/office/word/2006/wordml" xmlns:wps="http://schemas.microsoft.com/office/word/2010/wordprocessingShape" mc:Ignorable="w14 w15 wp14">
+<w:footnotes xmlns:wpc="http://schemas.microsoft.com/office/word/2010/wordprocessingCanvas" xmlns:mc="http://schemas.openxmlformats.org/markup-compatibility/2006" xmlns:o="urn:schemas-microsoft-com:office:office" xmlns:r="http://schemas.openxmlformats.org/officeDocument/2006/relationships" xmlns:m="http://schemas.openxmlformats.org/officeDocument/2006/math" xmlns:v="urn:schemas-microsoft-com:vml" xmlns:wp14="http://schemas.microsoft.com/office/word/2010/wordprocessingDrawing" xmlns:wp="http://schemas.openxmlformats.org/drawingml/2006/wordprocessingDrawing" xmlns:w10="urn:schemas-microsoft-com:office:word" xmlns:w="http://schemas.openxmlformats.org/wordprocessingml/2006/main" xmlns:w14="http://schemas.microsoft.com/office/word/2010/wordml" xmlns:w15="http://schemas.microsoft.com/office/word/2012/wordml" xmlns:wpg="http://schemas.microsoft.com/office/word/2010/wordprocessingGroup" xmlns:wpi="http://schemas.microsoft.com/office/word/2010/wordprocessingInk" xmlns:wne="http://schemas.microsoft.com/office/word/2006/wordml" xmlns:wps="http://schemas.microsoft.com/office/word/2010/wordprocessingShape" mc:Ignorable="w14 w15 wp14">
   <w:footnote w:type="separator" w:id="-1">
     <w:p>
       <w:pPr>
@@ -9150,17 +8287,7 @@
 </file>
 
 <file path=word/header1.xml><?xml version="1.0" encoding="utf-8"?>
-<w:hdr xmlns:wpc="http://schemas.microsoft.com/office/word/2010/wordprocessingCanvas" xmlns:mo="http://schemas.microsoft.com/office/mac/office/2008/main" xmlns:mc="http://schemas.openxmlformats.org/markup-compatibility/2006" xmlns:mv="urn:schemas-microsoft-com:mac:vml" xmlns:o="urn:schemas-microsoft-com:office:office" xmlns:r="http://schemas.openxmlformats.org/officeDocument/2006/relationships" xmlns:m="http://schemas.openxmlformats.org/officeDocument/2006/math" xmlns:v="urn:schemas-microsoft-com:vml" xmlns:wp14="http://schemas.microsoft.com/office/word/2010/wordprocessingDrawing" xmlns:wp="http://schemas.openxmlformats.org/drawingml/2006/wordprocessingDrawing" xmlns:w10="urn:schemas-microsoft-com:office:word" xmlns:w="http://schemas.openxmlformats.org/wordprocessingml/2006/main" xmlns:w14="http://schemas.microsoft.com/office/word/2010/wordml" xmlns:w15="http://schemas.microsoft.com/office/word/2012/wordml" xmlns:wpg="http://schemas.microsoft.com/office/word/2010/wordprocessingGroup" xmlns:wpi="http://schemas.microsoft.com/office/word/2010/wordprocessingInk" xmlns:wne="http://schemas.microsoft.com/office/word/2006/wordml" xmlns:wps="http://schemas.microsoft.com/office/word/2010/wordprocessingShape" mc:Ignorable="w14 w15 wp14">
-  <w:p>
-    <w:pPr>
-      <w:pStyle w:val="Header"/>
-    </w:pPr>
-  </w:p>
-</w:hdr>
-</file>
-
-<file path=word/header2.xml><?xml version="1.0" encoding="utf-8"?>
-<w:hdr xmlns:wpc="http://schemas.microsoft.com/office/word/2010/wordprocessingCanvas" xmlns:mo="http://schemas.microsoft.com/office/mac/office/2008/main" xmlns:mc="http://schemas.openxmlformats.org/markup-compatibility/2006" xmlns:mv="urn:schemas-microsoft-com:mac:vml" xmlns:o="urn:schemas-microsoft-com:office:office" xmlns:r="http://schemas.openxmlformats.org/officeDocument/2006/relationships" xmlns:m="http://schemas.openxmlformats.org/officeDocument/2006/math" xmlns:v="urn:schemas-microsoft-com:vml" xmlns:wp14="http://schemas.microsoft.com/office/word/2010/wordprocessingDrawing" xmlns:wp="http://schemas.openxmlformats.org/drawingml/2006/wordprocessingDrawing" xmlns:w10="urn:schemas-microsoft-com:office:word" xmlns:w="http://schemas.openxmlformats.org/wordprocessingml/2006/main" xmlns:w14="http://schemas.microsoft.com/office/word/2010/wordml" xmlns:w15="http://schemas.microsoft.com/office/word/2012/wordml" xmlns:wpg="http://schemas.microsoft.com/office/word/2010/wordprocessingGroup" xmlns:wpi="http://schemas.microsoft.com/office/word/2010/wordprocessingInk" xmlns:wne="http://schemas.microsoft.com/office/word/2006/wordml" xmlns:wps="http://schemas.microsoft.com/office/word/2010/wordprocessingShape" mc:Ignorable="w14 w15 wp14">
+<w:hdr xmlns:wpc="http://schemas.microsoft.com/office/word/2010/wordprocessingCanvas" xmlns:mc="http://schemas.openxmlformats.org/markup-compatibility/2006" xmlns:o="urn:schemas-microsoft-com:office:office" xmlns:r="http://schemas.openxmlformats.org/officeDocument/2006/relationships" xmlns:m="http://schemas.openxmlformats.org/officeDocument/2006/math" xmlns:v="urn:schemas-microsoft-com:vml" xmlns:wp14="http://schemas.microsoft.com/office/word/2010/wordprocessingDrawing" xmlns:wp="http://schemas.openxmlformats.org/drawingml/2006/wordprocessingDrawing" xmlns:w10="urn:schemas-microsoft-com:office:word" xmlns:w="http://schemas.openxmlformats.org/wordprocessingml/2006/main" xmlns:w14="http://schemas.microsoft.com/office/word/2010/wordml" xmlns:w15="http://schemas.microsoft.com/office/word/2012/wordml" xmlns:wpg="http://schemas.microsoft.com/office/word/2010/wordprocessingGroup" xmlns:wpi="http://schemas.microsoft.com/office/word/2010/wordprocessingInk" xmlns:wne="http://schemas.microsoft.com/office/word/2006/wordml" xmlns:wps="http://schemas.microsoft.com/office/word/2010/wordprocessingShape" mc:Ignorable="w14 w15 wp14">
   <w:tbl>
     <w:tblPr>
       <w:tblW w:w="0" w:type="auto"/>
@@ -9254,7 +8381,7 @@
               <w:rFonts w:ascii="Arial" w:hAnsi="Arial" w:cs="Arial"/>
               <w:noProof/>
             </w:rPr>
-            <w:t>16</w:t>
+            <w:t>32</w:t>
           </w:r>
           <w:r>
             <w:rPr>
@@ -9291,7 +8418,7 @@
               <w:rFonts w:ascii="Arial" w:hAnsi="Arial" w:cs="Arial"/>
               <w:noProof/>
             </w:rPr>
-            <w:t>33</w:t>
+            <w:t>32</w:t>
           </w:r>
           <w:r>
             <w:rPr>
@@ -9468,7 +8595,7 @@
             <w:rPr>
               <w:rFonts w:ascii="Arial" w:hAnsi="Arial" w:cs="Arial"/>
             </w:rPr>
-            <w:t>Release No.: 1.0</w:t>
+            <w:t>Release No.: 1.1</w:t>
           </w:r>
         </w:p>
         <w:p>
@@ -9493,7 +8620,7 @@
             <w:rPr>
               <w:rFonts w:ascii="Arial" w:hAnsi="Arial" w:cs="Arial"/>
             </w:rPr>
-            <w:t>5</w:t>
+            <w:t>6</w:t>
           </w:r>
           <w:r>
             <w:rPr>
@@ -9505,7 +8632,7 @@
             <w:rPr>
               <w:rFonts w:ascii="Arial" w:hAnsi="Arial" w:cs="Arial"/>
             </w:rPr>
-            <w:t>21</w:t>
+            <w:t>05</w:t>
           </w:r>
         </w:p>
       </w:tc>
@@ -9519,19 +8646,9 @@
 </w:hdr>
 </file>
 
-<file path=word/header3.xml><?xml version="1.0" encoding="utf-8"?>
-<w:hdr xmlns:wpc="http://schemas.microsoft.com/office/word/2010/wordprocessingCanvas" xmlns:mo="http://schemas.microsoft.com/office/mac/office/2008/main" xmlns:mc="http://schemas.openxmlformats.org/markup-compatibility/2006" xmlns:mv="urn:schemas-microsoft-com:mac:vml" xmlns:o="urn:schemas-microsoft-com:office:office" xmlns:r="http://schemas.openxmlformats.org/officeDocument/2006/relationships" xmlns:m="http://schemas.openxmlformats.org/officeDocument/2006/math" xmlns:v="urn:schemas-microsoft-com:vml" xmlns:wp14="http://schemas.microsoft.com/office/word/2010/wordprocessingDrawing" xmlns:wp="http://schemas.openxmlformats.org/drawingml/2006/wordprocessingDrawing" xmlns:w10="urn:schemas-microsoft-com:office:word" xmlns:w="http://schemas.openxmlformats.org/wordprocessingml/2006/main" xmlns:w14="http://schemas.microsoft.com/office/word/2010/wordml" xmlns:w15="http://schemas.microsoft.com/office/word/2012/wordml" xmlns:wpg="http://schemas.microsoft.com/office/word/2010/wordprocessingGroup" xmlns:wpi="http://schemas.microsoft.com/office/word/2010/wordprocessingInk" xmlns:wne="http://schemas.microsoft.com/office/word/2006/wordml" xmlns:wps="http://schemas.microsoft.com/office/word/2010/wordprocessingShape" mc:Ignorable="w14 w15 wp14">
-  <w:p>
-    <w:pPr>
-      <w:pStyle w:val="Header"/>
-    </w:pPr>
-  </w:p>
-</w:hdr>
-</file>
-
 <file path=word/numbering.xml><?xml version="1.0" encoding="utf-8"?>
-<w:numbering xmlns:wpc="http://schemas.microsoft.com/office/word/2010/wordprocessingCanvas" xmlns:mo="http://schemas.microsoft.com/office/mac/office/2008/main" xmlns:mc="http://schemas.openxmlformats.org/markup-compatibility/2006" xmlns:mv="urn:schemas-microsoft-com:mac:vml" xmlns:o="urn:schemas-microsoft-com:office:office" xmlns:r="http://schemas.openxmlformats.org/officeDocument/2006/relationships" xmlns:m="http://schemas.openxmlformats.org/officeDocument/2006/math" xmlns:v="urn:schemas-microsoft-com:vml" xmlns:wp14="http://schemas.microsoft.com/office/word/2010/wordprocessingDrawing" xmlns:wp="http://schemas.openxmlformats.org/drawingml/2006/wordprocessingDrawing" xmlns:w10="urn:schemas-microsoft-com:office:word" xmlns:w="http://schemas.openxmlformats.org/wordprocessingml/2006/main" xmlns:w14="http://schemas.microsoft.com/office/word/2010/wordml" xmlns:w15="http://schemas.microsoft.com/office/word/2012/wordml" xmlns:wpg="http://schemas.microsoft.com/office/word/2010/wordprocessingGroup" xmlns:wpi="http://schemas.microsoft.com/office/word/2010/wordprocessingInk" xmlns:wne="http://schemas.microsoft.com/office/word/2006/wordml" xmlns:wps="http://schemas.microsoft.com/office/word/2010/wordprocessingShape" mc:Ignorable="w14 w15 wp14">
-  <w:abstractNum w:abstractNumId="0">
+<w:numbering xmlns:wpc="http://schemas.microsoft.com/office/word/2010/wordprocessingCanvas" xmlns:mc="http://schemas.openxmlformats.org/markup-compatibility/2006" xmlns:o="urn:schemas-microsoft-com:office:office" xmlns:r="http://schemas.openxmlformats.org/officeDocument/2006/relationships" xmlns:m="http://schemas.openxmlformats.org/officeDocument/2006/math" xmlns:v="urn:schemas-microsoft-com:vml" xmlns:wp14="http://schemas.microsoft.com/office/word/2010/wordprocessingDrawing" xmlns:wp="http://schemas.openxmlformats.org/drawingml/2006/wordprocessingDrawing" xmlns:w10="urn:schemas-microsoft-com:office:word" xmlns:w="http://schemas.openxmlformats.org/wordprocessingml/2006/main" xmlns:w14="http://schemas.microsoft.com/office/word/2010/wordml" xmlns:w15="http://schemas.microsoft.com/office/word/2012/wordml" xmlns:wpg="http://schemas.microsoft.com/office/word/2010/wordprocessingGroup" xmlns:wpi="http://schemas.microsoft.com/office/word/2010/wordprocessingInk" xmlns:wne="http://schemas.microsoft.com/office/word/2006/wordml" xmlns:wps="http://schemas.microsoft.com/office/word/2010/wordprocessingShape" mc:Ignorable="w14 w15 wp14">
+  <w:abstractNum w:abstractNumId="0" w15:restartNumberingAfterBreak="0">
     <w:nsid w:val="05775CFE"/>
     <w:multiLevelType w:val="hybridMultilevel"/>
     <w:tmpl w:val="C9462188"/>
@@ -9643,7 +8760,120 @@
       </w:rPr>
     </w:lvl>
   </w:abstractNum>
-  <w:abstractNum w:abstractNumId="1">
+  <w:abstractNum w:abstractNumId="1" w15:restartNumberingAfterBreak="0">
+    <w:nsid w:val="064B261C"/>
+    <w:multiLevelType w:val="hybridMultilevel"/>
+    <w:tmpl w:val="37788290"/>
+    <w:lvl w:ilvl="0" w:tplc="E836E86C">
+      <w:start w:val="3"/>
+      <w:numFmt w:val="bullet"/>
+      <w:lvlText w:val="-"/>
+      <w:lvlJc w:val="left"/>
+      <w:pPr>
+        <w:ind w:left="720" w:hanging="360"/>
+      </w:pPr>
+      <w:rPr>
+        <w:rFonts w:ascii="맑은 고딕" w:eastAsia="맑은 고딕" w:hAnsi="맑은 고딕" w:cstheme="minorBidi" w:hint="eastAsia"/>
+      </w:rPr>
+    </w:lvl>
+    <w:lvl w:ilvl="1" w:tplc="04090003" w:tentative="1">
+      <w:start w:val="1"/>
+      <w:numFmt w:val="bullet"/>
+      <w:lvlText w:val="o"/>
+      <w:lvlJc w:val="left"/>
+      <w:pPr>
+        <w:ind w:left="1440" w:hanging="360"/>
+      </w:pPr>
+      <w:rPr>
+        <w:rFonts w:ascii="Courier New" w:hAnsi="Courier New" w:cs="Courier New" w:hint="default"/>
+      </w:rPr>
+    </w:lvl>
+    <w:lvl w:ilvl="2" w:tplc="04090005" w:tentative="1">
+      <w:start w:val="1"/>
+      <w:numFmt w:val="bullet"/>
+      <w:lvlText w:val=""/>
+      <w:lvlJc w:val="left"/>
+      <w:pPr>
+        <w:ind w:left="2160" w:hanging="360"/>
+      </w:pPr>
+      <w:rPr>
+        <w:rFonts w:ascii="Wingdings" w:hAnsi="Wingdings" w:hint="default"/>
+      </w:rPr>
+    </w:lvl>
+    <w:lvl w:ilvl="3" w:tplc="04090001" w:tentative="1">
+      <w:start w:val="1"/>
+      <w:numFmt w:val="bullet"/>
+      <w:lvlText w:val=""/>
+      <w:lvlJc w:val="left"/>
+      <w:pPr>
+        <w:ind w:left="2880" w:hanging="360"/>
+      </w:pPr>
+      <w:rPr>
+        <w:rFonts w:ascii="Symbol" w:hAnsi="Symbol" w:hint="default"/>
+      </w:rPr>
+    </w:lvl>
+    <w:lvl w:ilvl="4" w:tplc="04090003" w:tentative="1">
+      <w:start w:val="1"/>
+      <w:numFmt w:val="bullet"/>
+      <w:lvlText w:val="o"/>
+      <w:lvlJc w:val="left"/>
+      <w:pPr>
+        <w:ind w:left="3600" w:hanging="360"/>
+      </w:pPr>
+      <w:rPr>
+        <w:rFonts w:ascii="Courier New" w:hAnsi="Courier New" w:cs="Courier New" w:hint="default"/>
+      </w:rPr>
+    </w:lvl>
+    <w:lvl w:ilvl="5" w:tplc="04090005" w:tentative="1">
+      <w:start w:val="1"/>
+      <w:numFmt w:val="bullet"/>
+      <w:lvlText w:val=""/>
+      <w:lvlJc w:val="left"/>
+      <w:pPr>
+        <w:ind w:left="4320" w:hanging="360"/>
+      </w:pPr>
+      <w:rPr>
+        <w:rFonts w:ascii="Wingdings" w:hAnsi="Wingdings" w:hint="default"/>
+      </w:rPr>
+    </w:lvl>
+    <w:lvl w:ilvl="6" w:tplc="04090001" w:tentative="1">
+      <w:start w:val="1"/>
+      <w:numFmt w:val="bullet"/>
+      <w:lvlText w:val=""/>
+      <w:lvlJc w:val="left"/>
+      <w:pPr>
+        <w:ind w:left="5040" w:hanging="360"/>
+      </w:pPr>
+      <w:rPr>
+        <w:rFonts w:ascii="Symbol" w:hAnsi="Symbol" w:hint="default"/>
+      </w:rPr>
+    </w:lvl>
+    <w:lvl w:ilvl="7" w:tplc="04090003" w:tentative="1">
+      <w:start w:val="1"/>
+      <w:numFmt w:val="bullet"/>
+      <w:lvlText w:val="o"/>
+      <w:lvlJc w:val="left"/>
+      <w:pPr>
+        <w:ind w:left="5760" w:hanging="360"/>
+      </w:pPr>
+      <w:rPr>
+        <w:rFonts w:ascii="Courier New" w:hAnsi="Courier New" w:cs="Courier New" w:hint="default"/>
+      </w:rPr>
+    </w:lvl>
+    <w:lvl w:ilvl="8" w:tplc="04090005" w:tentative="1">
+      <w:start w:val="1"/>
+      <w:numFmt w:val="bullet"/>
+      <w:lvlText w:val=""/>
+      <w:lvlJc w:val="left"/>
+      <w:pPr>
+        <w:ind w:left="6480" w:hanging="360"/>
+      </w:pPr>
+      <w:rPr>
+        <w:rFonts w:ascii="Wingdings" w:hAnsi="Wingdings" w:hint="default"/>
+      </w:rPr>
+    </w:lvl>
+  </w:abstractNum>
+  <w:abstractNum w:abstractNumId="2" w15:restartNumberingAfterBreak="0">
     <w:nsid w:val="2671035D"/>
     <w:multiLevelType w:val="multilevel"/>
     <w:tmpl w:val="713A32B0"/>
@@ -9756,7 +8986,120 @@
       </w:rPr>
     </w:lvl>
   </w:abstractNum>
-  <w:abstractNum w:abstractNumId="2">
+  <w:abstractNum w:abstractNumId="3" w15:restartNumberingAfterBreak="0">
+    <w:nsid w:val="27D5423D"/>
+    <w:multiLevelType w:val="multilevel"/>
+    <w:tmpl w:val="C3E0DD94"/>
+    <w:lvl w:ilvl="0">
+      <w:start w:val="2"/>
+      <w:numFmt w:val="decimal"/>
+      <w:lvlText w:val="%1."/>
+      <w:lvlJc w:val="left"/>
+      <w:pPr>
+        <w:ind w:left="450" w:hanging="450"/>
+      </w:pPr>
+      <w:rPr>
+        <w:rFonts w:asciiTheme="majorHAnsi" w:eastAsiaTheme="majorEastAsia" w:hAnsiTheme="majorHAnsi" w:cstheme="majorBidi" w:hint="default"/>
+      </w:rPr>
+    </w:lvl>
+    <w:lvl w:ilvl="1">
+      <w:start w:val="1"/>
+      <w:numFmt w:val="decimal"/>
+      <w:lvlText w:val="%1.%2."/>
+      <w:lvlJc w:val="left"/>
+      <w:pPr>
+        <w:ind w:left="450" w:hanging="450"/>
+      </w:pPr>
+      <w:rPr>
+        <w:rFonts w:asciiTheme="majorHAnsi" w:eastAsiaTheme="majorEastAsia" w:hAnsiTheme="majorHAnsi" w:cstheme="majorBidi" w:hint="default"/>
+      </w:rPr>
+    </w:lvl>
+    <w:lvl w:ilvl="2">
+      <w:start w:val="2"/>
+      <w:numFmt w:val="decimal"/>
+      <w:lvlText w:val="%1.%2.%3."/>
+      <w:lvlJc w:val="left"/>
+      <w:pPr>
+        <w:ind w:left="720" w:hanging="720"/>
+      </w:pPr>
+      <w:rPr>
+        <w:rFonts w:asciiTheme="majorHAnsi" w:eastAsiaTheme="majorEastAsia" w:hAnsiTheme="majorHAnsi" w:cstheme="majorBidi" w:hint="default"/>
+      </w:rPr>
+    </w:lvl>
+    <w:lvl w:ilvl="3">
+      <w:start w:val="1"/>
+      <w:numFmt w:val="decimal"/>
+      <w:lvlText w:val="%1.%2.%3.%4."/>
+      <w:lvlJc w:val="left"/>
+      <w:pPr>
+        <w:ind w:left="720" w:hanging="720"/>
+      </w:pPr>
+      <w:rPr>
+        <w:rFonts w:asciiTheme="majorHAnsi" w:eastAsiaTheme="majorEastAsia" w:hAnsiTheme="majorHAnsi" w:cstheme="majorBidi" w:hint="default"/>
+      </w:rPr>
+    </w:lvl>
+    <w:lvl w:ilvl="4">
+      <w:start w:val="1"/>
+      <w:numFmt w:val="decimal"/>
+      <w:lvlText w:val="%1.%2.%3.%4.%5."/>
+      <w:lvlJc w:val="left"/>
+      <w:pPr>
+        <w:ind w:left="1080" w:hanging="1080"/>
+      </w:pPr>
+      <w:rPr>
+        <w:rFonts w:asciiTheme="majorHAnsi" w:eastAsiaTheme="majorEastAsia" w:hAnsiTheme="majorHAnsi" w:cstheme="majorBidi" w:hint="default"/>
+      </w:rPr>
+    </w:lvl>
+    <w:lvl w:ilvl="5">
+      <w:start w:val="1"/>
+      <w:numFmt w:val="decimal"/>
+      <w:lvlText w:val="%1.%2.%3.%4.%5.%6."/>
+      <w:lvlJc w:val="left"/>
+      <w:pPr>
+        <w:ind w:left="1080" w:hanging="1080"/>
+      </w:pPr>
+      <w:rPr>
+        <w:rFonts w:asciiTheme="majorHAnsi" w:eastAsiaTheme="majorEastAsia" w:hAnsiTheme="majorHAnsi" w:cstheme="majorBidi" w:hint="default"/>
+      </w:rPr>
+    </w:lvl>
+    <w:lvl w:ilvl="6">
+      <w:start w:val="1"/>
+      <w:numFmt w:val="decimal"/>
+      <w:lvlText w:val="%1.%2.%3.%4.%5.%6.%7."/>
+      <w:lvlJc w:val="left"/>
+      <w:pPr>
+        <w:ind w:left="1440" w:hanging="1440"/>
+      </w:pPr>
+      <w:rPr>
+        <w:rFonts w:asciiTheme="majorHAnsi" w:eastAsiaTheme="majorEastAsia" w:hAnsiTheme="majorHAnsi" w:cstheme="majorBidi" w:hint="default"/>
+      </w:rPr>
+    </w:lvl>
+    <w:lvl w:ilvl="7">
+      <w:start w:val="1"/>
+      <w:numFmt w:val="decimal"/>
+      <w:lvlText w:val="%1.%2.%3.%4.%5.%6.%7.%8."/>
+      <w:lvlJc w:val="left"/>
+      <w:pPr>
+        <w:ind w:left="1440" w:hanging="1440"/>
+      </w:pPr>
+      <w:rPr>
+        <w:rFonts w:asciiTheme="majorHAnsi" w:eastAsiaTheme="majorEastAsia" w:hAnsiTheme="majorHAnsi" w:cstheme="majorBidi" w:hint="default"/>
+      </w:rPr>
+    </w:lvl>
+    <w:lvl w:ilvl="8">
+      <w:start w:val="1"/>
+      <w:numFmt w:val="decimal"/>
+      <w:lvlText w:val="%1.%2.%3.%4.%5.%6.%7.%8.%9."/>
+      <w:lvlJc w:val="left"/>
+      <w:pPr>
+        <w:ind w:left="1800" w:hanging="1800"/>
+      </w:pPr>
+      <w:rPr>
+        <w:rFonts w:asciiTheme="majorHAnsi" w:eastAsiaTheme="majorEastAsia" w:hAnsiTheme="majorHAnsi" w:cstheme="majorBidi" w:hint="default"/>
+      </w:rPr>
+    </w:lvl>
+  </w:abstractNum>
+  <w:abstractNum w:abstractNumId="4" w15:restartNumberingAfterBreak="0">
     <w:nsid w:val="3F961203"/>
     <w:multiLevelType w:val="multilevel"/>
     <w:tmpl w:val="5C92B33E"/>
@@ -9869,7 +9212,7 @@
       </w:rPr>
     </w:lvl>
   </w:abstractNum>
-  <w:abstractNum w:abstractNumId="3">
+  <w:abstractNum w:abstractNumId="5" w15:restartNumberingAfterBreak="0">
     <w:nsid w:val="41DF4277"/>
     <w:multiLevelType w:val="multilevel"/>
     <w:tmpl w:val="37B2F91A"/>
@@ -9982,7 +9325,7 @@
       </w:rPr>
     </w:lvl>
   </w:abstractNum>
-  <w:abstractNum w:abstractNumId="4">
+  <w:abstractNum w:abstractNumId="6" w15:restartNumberingAfterBreak="0">
     <w:nsid w:val="4AA8487A"/>
     <w:multiLevelType w:val="multilevel"/>
     <w:tmpl w:val="811E0518"/>
@@ -10095,7 +9438,7 @@
       </w:rPr>
     </w:lvl>
   </w:abstractNum>
-  <w:abstractNum w:abstractNumId="5">
+  <w:abstractNum w:abstractNumId="7" w15:restartNumberingAfterBreak="0">
     <w:nsid w:val="69C46099"/>
     <w:multiLevelType w:val="multilevel"/>
     <w:tmpl w:val="499C4858"/>
@@ -10208,7 +9551,7 @@
       </w:rPr>
     </w:lvl>
   </w:abstractNum>
-  <w:abstractNum w:abstractNumId="6">
+  <w:abstractNum w:abstractNumId="8" w15:restartNumberingAfterBreak="0">
     <w:nsid w:val="7CAB71B6"/>
     <w:multiLevelType w:val="hybridMultilevel"/>
     <w:tmpl w:val="EDC4401E"/>
@@ -10297,7 +9640,7 @@
       </w:pPr>
     </w:lvl>
   </w:abstractNum>
-  <w:abstractNum w:abstractNumId="7">
+  <w:abstractNum w:abstractNumId="9" w15:restartNumberingAfterBreak="0">
     <w:nsid w:val="7F44303F"/>
     <w:multiLevelType w:val="multilevel"/>
     <w:tmpl w:val="614AB320"/>
@@ -10419,28 +9762,34 @@
     </w:lvl>
   </w:abstractNum>
   <w:num w:numId="1">
-    <w:abstractNumId w:val="7"/>
+    <w:abstractNumId w:val="9"/>
   </w:num>
   <w:num w:numId="2">
-    <w:abstractNumId w:val="6"/>
+    <w:abstractNumId w:val="8"/>
   </w:num>
   <w:num w:numId="3">
     <w:abstractNumId w:val="0"/>
   </w:num>
   <w:num w:numId="4">
+    <w:abstractNumId w:val="4"/>
+  </w:num>
+  <w:num w:numId="5">
+    <w:abstractNumId w:val="5"/>
+  </w:num>
+  <w:num w:numId="6">
     <w:abstractNumId w:val="2"/>
   </w:num>
-  <w:num w:numId="5">
+  <w:num w:numId="7">
+    <w:abstractNumId w:val="6"/>
+  </w:num>
+  <w:num w:numId="8">
+    <w:abstractNumId w:val="7"/>
+  </w:num>
+  <w:num w:numId="9">
     <w:abstractNumId w:val="3"/>
   </w:num>
-  <w:num w:numId="6">
+  <w:num w:numId="10">
     <w:abstractNumId w:val="1"/>
-  </w:num>
-  <w:num w:numId="7">
-    <w:abstractNumId w:val="4"/>
-  </w:num>
-  <w:num w:numId="8">
-    <w:abstractNumId w:val="5"/>
   </w:num>
   <w:numIdMacAtCleanup w:val="4"/>
 </w:numbering>
@@ -10464,7 +9813,7 @@
       </w:pPr>
     </w:pPrDefault>
   </w:docDefaults>
-  <w:latentStyles w:defLockedState="0" w:defUIPriority="99" w:defSemiHidden="0" w:defUnhideWhenUsed="0" w:defQFormat="0" w:count="380">
+  <w:latentStyles w:defLockedState="0" w:defUIPriority="99" w:defSemiHidden="0" w:defUnhideWhenUsed="0" w:defQFormat="0" w:count="371">
     <w:lsdException w:name="Normal" w:uiPriority="0" w:qFormat="1"/>
     <w:lsdException w:name="heading 1" w:uiPriority="9" w:qFormat="1"/>
     <w:lsdException w:name="heading 2" w:semiHidden="1" w:uiPriority="9" w:unhideWhenUsed="1" w:qFormat="1"/>
@@ -11158,7 +10507,6 @@
       <w:szCs w:val="20"/>
     </w:rPr>
     <w:tblPr>
-      <w:tblInd w:w="0" w:type="dxa"/>
       <w:tblBorders>
         <w:top w:val="single" w:sz="4" w:space="0" w:color="auto"/>
         <w:left w:val="single" w:sz="4" w:space="0" w:color="auto"/>
@@ -11167,12 +10515,6 @@
         <w:insideH w:val="single" w:sz="4" w:space="0" w:color="auto"/>
         <w:insideV w:val="single" w:sz="4" w:space="0" w:color="auto"/>
       </w:tblBorders>
-      <w:tblCellMar>
-        <w:top w:w="0" w:type="dxa"/>
-        <w:left w:w="108" w:type="dxa"/>
-        <w:bottom w:w="0" w:type="dxa"/>
-        <w:right w:w="108" w:type="dxa"/>
-      </w:tblCellMar>
     </w:tblPr>
   </w:style>
   <w:style w:type="paragraph" w:styleId="TOCHeading">
@@ -11539,7 +10881,7 @@
 
 <file path=customXml/item1.xml><?xml version="1.0" encoding="utf-8"?>
 <CoverPageProperties xmlns="http://schemas.microsoft.com/office/2006/coverPageProps">
-  <PublishDate>2015-05-06T00:00:00</PublishDate>
+  <PublishDate>2015-05-21T00:00:00</PublishDate>
   <Abstract/>
   <CompanyAddress/>
   <CompanyPhone/>
@@ -11561,7 +10903,7 @@
 </file>
 
 <file path=customXml/itemProps2.xml><?xml version="1.0" encoding="utf-8"?>
-<ds:datastoreItem xmlns:ds="http://schemas.openxmlformats.org/officeDocument/2006/customXml" ds:itemID="{BE5DFE37-060A-DE48-AC6D-4F21682F4EC4}">
+<ds:datastoreItem xmlns:ds="http://schemas.openxmlformats.org/officeDocument/2006/customXml" ds:itemID="{0CFA37AE-C298-473D-9630-1E0822C3FB26}">
   <ds:schemaRefs>
     <ds:schemaRef ds:uri="http://schemas.openxmlformats.org/officeDocument/2006/bibliography"/>
   </ds:schemaRefs>

</xml_diff>